<commit_message>
p pract v2 in work
</commit_message>
<xml_diff>
--- a/ped_practice_v2/тело_отчета.docx
+++ b/ped_practice_v2/тело_отчета.docx
@@ -1694,16 +1694,11 @@
           <w:highlight w:val="none"/>
         </w:rPr>
       </w:r>
-    </w:p>
-    <w:p>
-      <w:pPr>
-        <w:pStyle w:val="885"/>
-        <w:ind w:left="0" w:right="0" w:firstLine="708"/>
-        <w:jc w:val="both"/>
+      <w:r>
         <w:rPr>
           <w:highlight w:val="none"/>
         </w:rPr>
-      </w:pPr>
+      </w:r>
       <w:r>
         <w:rPr>
           <w:highlight w:val="none"/>
@@ -2432,6 +2427,7 @@
         <w:jc w:val="both"/>
         <w:rPr>
           <w:highlight w:val="none"/>
+          <w:lang w:val="en-US"/>
         </w:rPr>
       </w:pPr>
       <w:r>
@@ -2450,6 +2446,138 @@
       <w:r>
         <w:rPr>
           <w:highlight w:val="none"/>
+          <w:lang w:val="en-US"/>
+        </w:rPr>
+      </w:r>
+    </w:p>
+    <w:p>
+      <w:pPr>
+        <w:pStyle w:val="885"/>
+        <w:ind w:left="0" w:right="0" w:firstLine="0"/>
+        <w:jc w:val="center"/>
+        <w:rPr>
+          <w:highlight w:val="none"/>
+          <w:lang w:val="en-US"/>
+        </w:rPr>
+      </w:pPr>
+      <w:r>
+        <w:rPr>
+          <w:highlight w:val="none"/>
+          <w:lang w:val="en-US"/>
+        </w:rPr>
+      </w:r>
+      <m:oMath>
+        <m:r>
+          <w:rPr>
+            <w:rFonts w:ascii="Cambria Math" w:hAnsi="Cambria Math" w:eastAsia="Cambria Math" w:cs="Cambria Math"/>
+          </w:rPr>
+          <m:rPr/>
+          <m:t>f</m:t>
+        </m:r>
+        <m:d>
+          <m:dPr>
+            <m:begChr m:val="("/>
+            <m:endChr m:val=")"/>
+            <m:ctrlPr/>
+          </m:dPr>
+          <m:e>
+            <m:r>
+              <w:rPr>
+                <w:rFonts w:ascii="Cambria Math" w:hAnsi="Cambria Math" w:eastAsia="Cambria Math" w:cs="Cambria Math"/>
+              </w:rPr>
+              <m:rPr/>
+              <m:t>i</m:t>
+            </m:r>
+          </m:e>
+        </m:d>
+        <m:r>
+          <w:rPr>
+            <w:rFonts w:ascii="Cambria Math" w:hAnsi="Cambria Math" w:eastAsia="Cambria Math" w:cs="Cambria Math"/>
+          </w:rPr>
+          <m:rPr/>
+          <m:t>=</m:t>
+        </m:r>
+        <m:sSub>
+          <m:sSubPr>
+            <m:ctrlPr/>
+          </m:sSubPr>
+          <m:e>
+            <m:r>
+              <w:rPr>
+                <w:rFonts w:ascii="Cambria Math" w:hAnsi="Cambria Math" w:eastAsia="Cambria Math" w:cs="Cambria Math"/>
+              </w:rPr>
+              <m:rPr/>
+              <m:t>f</m:t>
+            </m:r>
+          </m:e>
+          <m:sub>
+            <m:r>
+              <w:rPr>
+                <w:rFonts w:ascii="Cambria Math" w:hAnsi="Cambria Math" w:eastAsia="Cambria Math" w:cs="Cambria Math"/>
+              </w:rPr>
+              <m:rPr/>
+              <m:t>0</m:t>
+            </m:r>
+          </m:sub>
+        </m:sSub>
+        <m:r>
+          <w:rPr>
+            <w:rFonts w:ascii="Cambria Math" w:hAnsi="Cambria Math" w:eastAsia="Cambria Math" w:cs="Cambria Math"/>
+          </w:rPr>
+          <m:rPr/>
+          <m:t>⋅</m:t>
+        </m:r>
+        <m:sSup>
+          <m:sSupPr>
+            <m:ctrlPr/>
+          </m:sSupPr>
+          <m:e>
+            <m:r>
+              <w:rPr>
+                <w:rFonts w:ascii="Cambria Math" w:hAnsi="Cambria Math" w:eastAsia="Cambria Math" w:cs="Cambria Math"/>
+              </w:rPr>
+              <m:rPr/>
+              <m:t>2</m:t>
+            </m:r>
+          </m:e>
+          <m:sup>
+            <m:f>
+              <m:fPr>
+                <m:ctrlPr/>
+              </m:fPr>
+              <m:num>
+                <m:r>
+                  <w:rPr>
+                    <w:rFonts w:ascii="Cambria Math" w:hAnsi="Cambria Math" w:eastAsia="Cambria Math" w:cs="Cambria Math"/>
+                  </w:rPr>
+                  <m:rPr/>
+                  <m:t>i</m:t>
+                </m:r>
+              </m:num>
+              <m:den>
+                <m:r>
+                  <w:rPr>
+                    <w:rFonts w:ascii="Cambria Math" w:hAnsi="Cambria Math" w:eastAsia="Cambria Math" w:cs="Cambria Math"/>
+                  </w:rPr>
+                  <m:rPr/>
+                  <m:t>12</m:t>
+                </m:r>
+              </m:den>
+            </m:f>
+          </m:sup>
+        </m:sSup>
+      </m:oMath>
+      <w:r>
+        <w:rPr>
+          <w:highlight w:val="none"/>
+          <w:lang w:val="ru-RU"/>
+        </w:rPr>
+        <w:t xml:space="preserve">,</w:t>
+      </w:r>
+      <w:r>
+        <w:rPr>
+          <w:highlight w:val="none"/>
+          <w:lang w:val="en-US"/>
         </w:rPr>
       </w:r>
     </w:p>
@@ -2459,23 +2587,107 @@
         <w:ind w:left="0" w:right="0" w:firstLine="708"/>
         <w:jc w:val="both"/>
         <w:rPr>
-          <w:highlight w:val="green"/>
+          <w:highlight w:val="none"/>
         </w:rPr>
       </w:pPr>
       <w:r>
         <w:rPr>
-          <w:highlight w:val="green"/>
-        </w:rPr>
-        <w:t xml:space="preserve">\begin{equation*}</w:t>
-      </w:r>
-      <w:r>
-        <w:rPr>
-          <w:highlight w:val="green"/>
-        </w:rPr>
-      </w:r>
-      <w:r>
-        <w:rPr>
-          <w:highlight w:val="green"/>
+          <w:highlight w:val="none"/>
+        </w:rPr>
+        <w:t xml:space="preserve">где</w:t>
+      </w:r>
+      <w:r>
+        <w:rPr>
+          <w:highlight w:val="none"/>
+          <w:lang w:val="en-US"/>
+        </w:rPr>
+        <w:t xml:space="preserve"> </w:t>
+      </w:r>
+      <m:oMath>
+        <m:sSub>
+          <m:sSubPr>
+            <m:ctrlPr>
+              <w:rPr>
+                <w:rFonts w:hint="default" w:ascii="Cambria Math" w:hAnsi="Cambria Math" w:eastAsia="Cambria Math" w:cs="Cambria Math"/>
+                <w:highlight w:val="none"/>
+              </w:rPr>
+            </m:ctrlPr>
+          </m:sSubPr>
+          <m:e>
+            <m:r>
+              <w:rPr>
+                <w:rFonts w:ascii="Cambria Math" w:hAnsi="Cambria Math" w:eastAsia="Cambria Math" w:cs="Cambria Math"/>
+                <w:highlight w:val="none"/>
+              </w:rPr>
+              <m:rPr/>
+              <m:t>f</m:t>
+            </m:r>
+          </m:e>
+          <m:sub>
+            <m:r>
+              <w:rPr>
+                <w:rFonts w:ascii="Cambria Math" w:hAnsi="Cambria Math" w:eastAsia="Cambria Math" w:cs="Cambria Math"/>
+                <w:highlight w:val="none"/>
+              </w:rPr>
+              <m:rPr/>
+              <m:t>0</m:t>
+            </m:r>
+          </m:sub>
+        </m:sSub>
+      </m:oMath>
+      <w:r>
+        <w:rPr>
+          <w:highlight w:val="none"/>
+        </w:rPr>
+        <w:t xml:space="preserve"> </w:t>
+      </w:r>
+      <w:r>
+        <w:rPr>
+          <w:highlight w:val="none"/>
+          <w:lang w:val="en-US"/>
+        </w:rPr>
+        <w:t xml:space="preserve"> —</w:t>
+      </w:r>
+      <w:r>
+        <w:rPr>
+          <w:highlight w:val="none"/>
+        </w:rPr>
+        <w:t xml:space="preserve"> частота камертона (например, нота Ля </w:t>
+      </w:r>
+      <w:r>
+        <w:rPr>
+          <w:highlight w:val="none"/>
+          <w:lang w:val="en-US"/>
+        </w:rPr>
+        <w:t xml:space="preserve">—</w:t>
+      </w:r>
+      <w:r>
+        <w:rPr>
+          <w:highlight w:val="none"/>
+        </w:rPr>
+        <w:t xml:space="preserve"> 440</w:t>
+      </w:r>
+      <w:r>
+        <w:rPr>
+          <w:highlight w:val="none"/>
+          <w:lang w:val="en-US"/>
+        </w:rPr>
+        <w:t xml:space="preserve"> </w:t>
+      </w:r>
+      <w:r>
+        <w:rPr>
+          <w:highlight w:val="none"/>
+        </w:rPr>
+        <w:t xml:space="preserve">Гц);</w:t>
+      </w:r>
+      <w:r>
+        <w:rPr>
+          <w:highlight w:val="none"/>
+        </w:rPr>
+      </w:r>
+      <w:r>
+        <w:rPr>
+          <w:highlight w:val="none"/>
         </w:rPr>
       </w:r>
     </w:p>
@@ -2485,15 +2697,106 @@
         <w:ind w:left="0" w:right="0" w:firstLine="708"/>
         <w:jc w:val="both"/>
         <w:rPr>
+          <w:highlight w:val="none"/>
+        </w:rPr>
+      </w:pPr>
+      <w:r>
+        <w:rPr>
+          <w:highlight w:val="none"/>
+        </w:rPr>
+      </w:r>
+      <m:oMath>
+        <m:r>
+          <w:rPr>
+            <w:rFonts w:hint="default" w:ascii="Cambria Math" w:hAnsi="Cambria Math" w:eastAsia="Cambria Math" w:cs="Cambria Math"/>
+            <w:highlight w:val="none"/>
+            <w:lang w:val="en-US"/>
+          </w:rPr>
+          <m:rPr/>
+          <m:t>i</m:t>
+        </m:r>
+      </m:oMath>
+      <w:r>
+        <w:rPr>
+          <w:highlight w:val="none"/>
+        </w:rPr>
+        <w:t xml:space="preserve"> </w:t>
+      </w:r>
+      <w:r>
+        <w:rPr>
+          <w:highlight w:val="none"/>
+          <w:lang w:val="en-US"/>
+        </w:rPr>
+        <w:t xml:space="preserve">—</w:t>
+      </w:r>
+      <w:r>
+        <w:rPr>
+          <w:highlight w:val="none"/>
+        </w:rPr>
+        <w:t xml:space="preserve"> количество полутонов в интервале от исследуемого звука к эталону</w:t>
+      </w:r>
+      <w:r>
+        <w:rPr>
+          <w:highlight w:val="none"/>
+        </w:rPr>
+      </w:r>
+      <m:oMath>
+        <m:sSub>
+          <m:sSubPr>
+            <m:ctrlPr>
+              <w:rPr>
+                <w:rFonts w:hint="default" w:ascii="Cambria Math" w:hAnsi="Cambria Math" w:eastAsia="Cambria Math" w:cs="Cambria Math"/>
+                <w:highlight w:val="none"/>
+              </w:rPr>
+            </m:ctrlPr>
+          </m:sSubPr>
+          <m:e>
+            <m:r>
+              <w:rPr>
+                <w:rFonts w:ascii="Cambria Math" w:hAnsi="Cambria Math" w:eastAsia="Cambria Math" w:cs="Cambria Math"/>
+                <w:highlight w:val="none"/>
+              </w:rPr>
+              <m:rPr/>
+              <m:t>f</m:t>
+            </m:r>
+          </m:e>
+          <m:sub>
+            <m:r>
+              <w:rPr>
+                <w:rFonts w:ascii="Cambria Math" w:hAnsi="Cambria Math" w:eastAsia="Cambria Math" w:cs="Cambria Math"/>
+                <w:highlight w:val="none"/>
+              </w:rPr>
+              <m:rPr/>
+              <m:t>0</m:t>
+            </m:r>
+          </m:sub>
+        </m:sSub>
+      </m:oMath>
+      <w:r>
+        <w:rPr>
+          <w:highlight w:val="none"/>
+        </w:rPr>
+        <w:t xml:space="preserve">.</w:t>
+      </w:r>
+      <w:r>
+        <w:rPr>
+          <w:highlight w:val="none"/>
+        </w:rPr>
+      </w:r>
+      <w:r>
+        <w:rPr>
+          <w:highlight w:val="none"/>
+        </w:rPr>
+      </w:r>
+      <w:r>
+        <w:rPr>
           <w:highlight w:val="green"/>
         </w:rPr>
-      </w:pPr>
+      </w:r>
       <w:r>
         <w:rPr>
           <w:highlight w:val="green"/>
         </w:rPr>
-        <w:tab/>
-        <w:t xml:space="preserve">f(i)=f_0 \cdot 2^{\frac{i}{12}},   </w:t>
       </w:r>
       <w:r>
         <w:rPr>
@@ -2502,7 +2805,7 @@
       </w:r>
       <w:r>
         <w:rPr>
-          <w:highlight w:val="green"/>
+          <w:highlight w:val="none"/>
         </w:rPr>
       </w:r>
     </w:p>
@@ -2512,23 +2815,23 @@
         <w:ind w:left="0" w:right="0" w:firstLine="708"/>
         <w:jc w:val="both"/>
         <w:rPr>
-          <w:highlight w:val="green"/>
+          <w:highlight w:val="none"/>
         </w:rPr>
       </w:pPr>
       <w:r>
         <w:rPr>
-          <w:highlight w:val="green"/>
-        </w:rPr>
-        <w:t xml:space="preserve">\end{equation*}</w:t>
-      </w:r>
-      <w:r>
-        <w:rPr>
-          <w:highlight w:val="green"/>
-        </w:rPr>
-      </w:r>
-      <w:r>
-        <w:rPr>
-          <w:highlight w:val="green"/>
+          <w:highlight w:val="none"/>
+        </w:rPr>
+        <w:t xml:space="preserve">Современный уровень технологий позволяет хранить и обрабатывать аудио сигналы в цифровом виде.</w:t>
+      </w:r>
+      <w:r>
+        <w:rPr>
+          <w:highlight w:val="none"/>
+        </w:rPr>
+      </w:r>
+      <w:r>
+        <w:rPr>
+          <w:highlight w:val="none"/>
         </w:rPr>
       </w:r>
     </w:p>
@@ -2538,23 +2841,37 @@
         <w:ind w:left="0" w:right="0" w:firstLine="708"/>
         <w:jc w:val="both"/>
         <w:rPr>
-          <w:highlight w:val="green"/>
+          <w:highlight w:val="none"/>
         </w:rPr>
       </w:pPr>
       <w:r>
         <w:rPr>
-          <w:highlight w:val="green"/>
-        </w:rPr>
-        <w:t xml:space="preserve">\noindent где $f_0$ "--- частота камертона (например, нота Ля "--- 440\,Гц);\\</w:t>
-      </w:r>
-      <w:r>
-        <w:rPr>
-          <w:highlight w:val="green"/>
-        </w:rPr>
-      </w:r>
-      <w:r>
-        <w:rPr>
-          <w:highlight w:val="green"/>
+          <w:highlight w:val="none"/>
+        </w:rPr>
+        <w:t xml:space="preserve">Цифровая звукозапись</w:t>
+      </w:r>
+      <w:r>
+        <w:rPr>
+          <w:highlight w:val="none"/>
+          <w:lang w:val="en-US"/>
+        </w:rPr>
+        <w:t xml:space="preserve"> —</w:t>
+      </w:r>
+      <w:r>
+        <w:rPr>
+          <w:highlight w:val="none"/>
+        </w:rPr>
+        <w:t xml:space="preserve"> технология преобразования аналогового звука в цифровой с целью сохранения его на физическом носителе для возможности последующей обработки или воспроизведения. </w:t>
+      </w:r>
+      <w:r>
+        <w:rPr>
+          <w:highlight w:val="none"/>
+          <w:lang w:val="en-US"/>
+        </w:rPr>
+      </w:r>
+      <w:r>
+        <w:rPr>
+          <w:highlight w:val="none"/>
         </w:rPr>
       </w:r>
     </w:p>
@@ -2564,23 +2881,67 @@
         <w:ind w:left="0" w:right="0" w:firstLine="708"/>
         <w:jc w:val="both"/>
         <w:rPr>
-          <w:highlight w:val="green"/>
+          <w:highlight w:val="none"/>
         </w:rPr>
       </w:pPr>
       <w:r>
         <w:rPr>
-          <w:highlight w:val="green"/>
-        </w:rPr>
-        <w:t xml:space="preserve">$i$ "--- количество полутонов в интервале от исследуемого звука к эталону $f_0$.</w:t>
-      </w:r>
-      <w:r>
-        <w:rPr>
-          <w:highlight w:val="green"/>
-        </w:rPr>
-      </w:r>
-      <w:r>
-        <w:rPr>
-          <w:highlight w:val="green"/>
+          <w:highlight w:val="none"/>
+        </w:rPr>
+        <w:t xml:space="preserve">О</w:t>
+      </w:r>
+      <w:r>
+        <w:rPr>
+          <w:highlight w:val="none"/>
+        </w:rPr>
+        <w:t xml:space="preserve">сновными параметрами цифрового звукозаписывающего устройства с точки зрения обеспечения качества аудио сигнала являются разрядность, частота дискретизации, количество каналов и коэффициент сжатия. Перечень наиболее распространённых современных форматов циф</w:t>
+      </w:r>
+      <w:r>
+        <w:rPr>
+          <w:highlight w:val="none"/>
+        </w:rPr>
+        <w:t xml:space="preserve">ровой звукозаписи приведен в таблице</w:t>
+      </w:r>
+      <w:r>
+        <w:rPr>
+          <w:highlight w:val="none"/>
+          <w:lang w:val="en-US"/>
+        </w:rPr>
+        <w:t xml:space="preserve"> 1</w:t>
+      </w:r>
+      <w:r>
+        <w:rPr>
+          <w:highlight w:val="none"/>
+        </w:rPr>
+        <w:t xml:space="preserve">.</w:t>
+      </w:r>
+      <w:r>
+        <w:rPr>
+          <w:highlight w:val="none"/>
+        </w:rPr>
+      </w:r>
+      <w:r>
+        <w:rPr>
+          <w:highlight w:val="none"/>
+        </w:rPr>
+      </w:r>
+    </w:p>
+    <w:p>
+      <w:pPr>
+        <w:shd w:val="nil"/>
+        <w:rPr>
+          <w:highlight w:val="none"/>
+        </w:rPr>
+      </w:pPr>
+      <w:r>
+        <w:rPr>
+          <w:highlight w:val="none"/>
+        </w:rPr>
+        <w:br w:type="page" w:clear="all"/>
+      </w:r>
+      <w:r>
+        <w:rPr>
+          <w:highlight w:val="none"/>
         </w:rPr>
       </w:r>
     </w:p>
@@ -2590,1052 +2951,2641 @@
         <w:ind w:left="0" w:right="0" w:firstLine="708"/>
         <w:jc w:val="both"/>
         <w:rPr>
-          <w:highlight w:val="green"/>
+          <w:highlight w:val="none"/>
         </w:rPr>
       </w:pPr>
       <w:r>
         <w:rPr>
-          <w:highlight w:val="green"/>
-        </w:rPr>
-      </w:r>
-      <w:r>
-        <w:rPr>
-          <w:highlight w:val="green"/>
-        </w:rPr>
-      </w:r>
-      <w:r>
-        <w:rPr>
-          <w:highlight w:val="green"/>
+          <w:highlight w:val="none"/>
+        </w:rPr>
+      </w:r>
+      <w:r>
+        <w:rPr>
+          <w:highlight w:val="none"/>
         </w:rPr>
       </w:r>
     </w:p>
     <w:p>
       <w:pPr>
         <w:pStyle w:val="885"/>
-        <w:ind w:left="0" w:right="0" w:firstLine="708"/>
+        <w:ind w:left="0" w:right="0" w:firstLine="0"/>
         <w:jc w:val="both"/>
         <w:rPr>
-          <w:highlight w:val="green"/>
+          <w:highlight w:val="none"/>
         </w:rPr>
       </w:pPr>
       <w:r>
         <w:rPr>
-          <w:highlight w:val="green"/>
-        </w:rPr>
-        <w:t xml:space="preserve">Современный уровень технологий позволяет хранить и обрабатывать аудио сигналы в цифровом виде.</w:t>
-      </w:r>
-      <w:r>
-        <w:rPr>
-          <w:highlight w:val="green"/>
-        </w:rPr>
-      </w:r>
-      <w:r>
-        <w:rPr>
-          <w:highlight w:val="green"/>
+          <w:highlight w:val="none"/>
+          <w:lang w:val="ru-RU"/>
+        </w:rPr>
+        <w:t xml:space="preserve">Таблица 1 — </w:t>
+      </w:r>
+      <w:r>
+        <w:t xml:space="preserve"> Перечень современных форматов цифровой звукозаписи</w:t>
+      </w:r>
+      <w:r>
+        <w:rPr>
+          <w:highlight w:val="none"/>
+          <w:lang w:val="ru-RU"/>
+        </w:rPr>
+        <w:t xml:space="preserve">.</w:t>
+      </w:r>
+      <w:r>
+        <w:rPr>
+          <w:highlight w:val="none"/>
         </w:rPr>
       </w:r>
     </w:p>
+    <w:tbl>
+      <w:tblPr>
+        <w:tblStyle w:val="717"/>
+        <w:tblW w:w="0" w:type="auto"/>
+        <w:tblLayout w:type="autofit"/>
+        <w:tblLook w:val="04A0" w:firstRow="1" w:lastRow="0" w:firstColumn="1" w:lastColumn="0" w:noHBand="0" w:noVBand="1"/>
+      </w:tblPr>
+      <w:tblGrid>
+        <w:gridCol w:w="1928"/>
+        <w:gridCol w:w="1928"/>
+        <w:gridCol w:w="1928"/>
+        <w:gridCol w:w="1928"/>
+        <w:gridCol w:w="1928"/>
+      </w:tblGrid>
+      <w:tr>
+        <w:trPr/>
+        <w:tc>
+          <w:tcPr>
+            <w:tcBorders>
+              <w:top w:val="single" w:color="000000" w:sz="4" w:space="0"/>
+              <w:left w:val="single" w:color="000000" w:sz="4" w:space="0"/>
+              <w:bottom w:val="single" w:color="000000" w:sz="4" w:space="0"/>
+              <w:right w:val="single" w:color="000000" w:sz="4" w:space="0"/>
+            </w:tcBorders>
+            <w:tcW w:w="1928" w:type="dxa"/>
+            <w:vAlign w:val="top"/>
+            <w:textDirection w:val="lrTb"/>
+            <w:noWrap w:val="false"/>
+          </w:tcPr>
+          <w:p>
+            <w:pPr>
+              <w:ind w:left="0" w:right="0" w:firstLine="0"/>
+              <w:spacing w:line="360" w:lineRule="auto"/>
+              <w:rPr>
+                <w:b/>
+                <w:bCs/>
+                <w:sz w:val="28"/>
+                <w:szCs w:val="28"/>
+              </w:rPr>
+              <w:pBdr>
+                <w:top w:val="none" w:color="000000" w:sz="4" w:space="0"/>
+                <w:left w:val="none" w:color="000000" w:sz="4" w:space="0"/>
+                <w:bottom w:val="none" w:color="000000" w:sz="4" w:space="0"/>
+                <w:right w:val="none" w:color="000000" w:sz="4" w:space="0"/>
+              </w:pBdr>
+            </w:pPr>
+            <w:r>
+              <w:rPr>
+                <w:rFonts w:ascii="Times New Roman" w:hAnsi="Times New Roman" w:eastAsia="Times New Roman" w:cs="Times New Roman"/>
+                <w:b/>
+                <w:bCs/>
+                <w:color w:val="000000"/>
+                <w:sz w:val="28"/>
+                <w:szCs w:val="28"/>
+              </w:rPr>
+              <w:t xml:space="preserve">Название формата</w:t>
+            </w:r>
+            <w:r>
+              <w:rPr>
+                <w:b/>
+                <w:bCs/>
+                <w:sz w:val="28"/>
+                <w:szCs w:val="28"/>
+              </w:rPr>
+            </w:r>
+          </w:p>
+        </w:tc>
+        <w:tc>
+          <w:tcPr>
+            <w:tcBorders>
+              <w:top w:val="single" w:color="000000" w:sz="4" w:space="0"/>
+              <w:left w:val="single" w:color="000000" w:sz="4" w:space="0"/>
+              <w:bottom w:val="single" w:color="000000" w:sz="4" w:space="0"/>
+              <w:right w:val="single" w:color="000000" w:sz="4" w:space="0"/>
+            </w:tcBorders>
+            <w:tcW w:w="1928" w:type="dxa"/>
+            <w:vAlign w:val="top"/>
+            <w:textDirection w:val="lrTb"/>
+            <w:noWrap w:val="false"/>
+          </w:tcPr>
+          <w:p>
+            <w:pPr>
+              <w:ind w:left="0" w:right="0" w:firstLine="0"/>
+              <w:spacing w:line="360" w:lineRule="auto"/>
+              <w:rPr>
+                <w:b/>
+                <w:bCs/>
+                <w:sz w:val="28"/>
+                <w:szCs w:val="28"/>
+              </w:rPr>
+              <w:pBdr>
+                <w:top w:val="none" w:color="000000" w:sz="4" w:space="0"/>
+                <w:left w:val="none" w:color="000000" w:sz="4" w:space="0"/>
+                <w:bottom w:val="none" w:color="000000" w:sz="4" w:space="0"/>
+                <w:right w:val="none" w:color="000000" w:sz="4" w:space="0"/>
+              </w:pBdr>
+            </w:pPr>
+            <w:r>
+              <w:rPr>
+                <w:rFonts w:ascii="Times New Roman" w:hAnsi="Times New Roman" w:eastAsia="Times New Roman" w:cs="Times New Roman"/>
+                <w:b/>
+                <w:bCs/>
+                <w:color w:val="000000"/>
+                <w:sz w:val="28"/>
+                <w:szCs w:val="28"/>
+              </w:rPr>
+              <w:t xml:space="preserve">Разрядность, бит</w:t>
+            </w:r>
+            <w:r>
+              <w:rPr>
+                <w:b/>
+                <w:bCs/>
+                <w:sz w:val="28"/>
+                <w:szCs w:val="28"/>
+              </w:rPr>
+            </w:r>
+          </w:p>
+        </w:tc>
+        <w:tc>
+          <w:tcPr>
+            <w:tcBorders>
+              <w:top w:val="single" w:color="000000" w:sz="4" w:space="0"/>
+              <w:left w:val="single" w:color="000000" w:sz="4" w:space="0"/>
+              <w:bottom w:val="single" w:color="000000" w:sz="4" w:space="0"/>
+              <w:right w:val="single" w:color="000000" w:sz="4" w:space="0"/>
+            </w:tcBorders>
+            <w:tcW w:w="1928" w:type="dxa"/>
+            <w:vAlign w:val="top"/>
+            <w:textDirection w:val="lrTb"/>
+            <w:noWrap w:val="false"/>
+          </w:tcPr>
+          <w:p>
+            <w:pPr>
+              <w:ind w:left="0" w:right="0" w:firstLine="0"/>
+              <w:spacing w:line="360" w:lineRule="auto"/>
+              <w:rPr>
+                <w:b/>
+                <w:bCs/>
+                <w:sz w:val="28"/>
+                <w:szCs w:val="28"/>
+              </w:rPr>
+              <w:pBdr>
+                <w:top w:val="none" w:color="000000" w:sz="4" w:space="0"/>
+                <w:left w:val="none" w:color="000000" w:sz="4" w:space="0"/>
+                <w:bottom w:val="none" w:color="000000" w:sz="4" w:space="0"/>
+                <w:right w:val="none" w:color="000000" w:sz="4" w:space="0"/>
+              </w:pBdr>
+            </w:pPr>
+            <w:r>
+              <w:rPr>
+                <w:rFonts w:ascii="Times New Roman" w:hAnsi="Times New Roman" w:eastAsia="Times New Roman" w:cs="Times New Roman"/>
+                <w:b/>
+                <w:bCs/>
+                <w:color w:val="000000"/>
+                <w:sz w:val="28"/>
+                <w:szCs w:val="28"/>
+              </w:rPr>
+              <w:t xml:space="preserve">Частота дискретизации, кГц</w:t>
+            </w:r>
+            <w:r>
+              <w:rPr>
+                <w:b/>
+                <w:bCs/>
+                <w:sz w:val="28"/>
+                <w:szCs w:val="28"/>
+              </w:rPr>
+            </w:r>
+          </w:p>
+        </w:tc>
+        <w:tc>
+          <w:tcPr>
+            <w:tcBorders>
+              <w:top w:val="single" w:color="000000" w:sz="4" w:space="0"/>
+              <w:left w:val="single" w:color="000000" w:sz="4" w:space="0"/>
+              <w:bottom w:val="single" w:color="000000" w:sz="4" w:space="0"/>
+              <w:right w:val="single" w:color="000000" w:sz="4" w:space="0"/>
+            </w:tcBorders>
+            <w:tcW w:w="1928" w:type="dxa"/>
+            <w:vAlign w:val="top"/>
+            <w:textDirection w:val="lrTb"/>
+            <w:noWrap w:val="false"/>
+          </w:tcPr>
+          <w:p>
+            <w:pPr>
+              <w:ind w:left="0" w:right="0" w:firstLine="0"/>
+              <w:spacing w:line="360" w:lineRule="auto"/>
+              <w:rPr>
+                <w:b/>
+                <w:bCs/>
+                <w:sz w:val="28"/>
+                <w:szCs w:val="28"/>
+              </w:rPr>
+              <w:pBdr>
+                <w:top w:val="none" w:color="000000" w:sz="4" w:space="0"/>
+                <w:left w:val="none" w:color="000000" w:sz="4" w:space="0"/>
+                <w:bottom w:val="none" w:color="000000" w:sz="4" w:space="0"/>
+                <w:right w:val="none" w:color="000000" w:sz="4" w:space="0"/>
+              </w:pBdr>
+            </w:pPr>
+            <w:r>
+              <w:rPr>
+                <w:rFonts w:ascii="Times New Roman" w:hAnsi="Times New Roman" w:eastAsia="Times New Roman" w:cs="Times New Roman"/>
+                <w:b/>
+                <w:bCs/>
+                <w:color w:val="000000"/>
+                <w:sz w:val="28"/>
+                <w:szCs w:val="28"/>
+              </w:rPr>
+              <w:t xml:space="preserve">Число каналов</w:t>
+            </w:r>
+            <w:r>
+              <w:rPr>
+                <w:b/>
+                <w:bCs/>
+                <w:sz w:val="28"/>
+                <w:szCs w:val="28"/>
+              </w:rPr>
+            </w:r>
+          </w:p>
+        </w:tc>
+        <w:tc>
+          <w:tcPr>
+            <w:tcBorders>
+              <w:top w:val="single" w:color="000000" w:sz="4" w:space="0"/>
+              <w:left w:val="single" w:color="000000" w:sz="4" w:space="0"/>
+              <w:bottom w:val="single" w:color="000000" w:sz="4" w:space="0"/>
+              <w:right w:val="single" w:color="000000" w:sz="4" w:space="0"/>
+            </w:tcBorders>
+            <w:tcW w:w="1928" w:type="dxa"/>
+            <w:vAlign w:val="top"/>
+            <w:textDirection w:val="lrTb"/>
+            <w:noWrap w:val="false"/>
+          </w:tcPr>
+          <w:p>
+            <w:pPr>
+              <w:ind w:left="0" w:right="0" w:firstLine="0"/>
+              <w:spacing w:line="360" w:lineRule="auto"/>
+              <w:rPr>
+                <w:b/>
+                <w:bCs/>
+                <w:sz w:val="28"/>
+                <w:szCs w:val="28"/>
+              </w:rPr>
+              <w:pBdr>
+                <w:top w:val="none" w:color="000000" w:sz="4" w:space="0"/>
+                <w:left w:val="none" w:color="000000" w:sz="4" w:space="0"/>
+                <w:bottom w:val="none" w:color="000000" w:sz="4" w:space="0"/>
+                <w:right w:val="none" w:color="000000" w:sz="4" w:space="0"/>
+              </w:pBdr>
+            </w:pPr>
+            <w:r>
+              <w:rPr>
+                <w:rFonts w:ascii="Times New Roman" w:hAnsi="Times New Roman" w:eastAsia="Times New Roman" w:cs="Times New Roman"/>
+                <w:b/>
+                <w:bCs/>
+                <w:color w:val="000000"/>
+                <w:sz w:val="28"/>
+                <w:szCs w:val="28"/>
+              </w:rPr>
+              <w:t xml:space="preserve">Коэффициент сжатия</w:t>
+            </w:r>
+            <w:r>
+              <w:rPr>
+                <w:b/>
+                <w:bCs/>
+                <w:sz w:val="28"/>
+                <w:szCs w:val="28"/>
+              </w:rPr>
+            </w:r>
+          </w:p>
+        </w:tc>
+      </w:tr>
+      <w:tr>
+        <w:trPr/>
+        <w:tc>
+          <w:tcPr>
+            <w:tcBorders>
+              <w:top w:val="single" w:color="000000" w:sz="4" w:space="0"/>
+              <w:left w:val="single" w:color="000000" w:sz="4" w:space="0"/>
+              <w:bottom w:val="single" w:color="000000" w:sz="4" w:space="0"/>
+              <w:right w:val="single" w:color="000000" w:sz="4" w:space="0"/>
+            </w:tcBorders>
+            <w:tcW w:w="1928" w:type="dxa"/>
+            <w:vAlign w:val="top"/>
+            <w:textDirection w:val="lrTb"/>
+            <w:noWrap w:val="false"/>
+          </w:tcPr>
+          <w:p>
+            <w:pPr>
+              <w:ind w:left="0" w:right="0" w:firstLine="0"/>
+              <w:spacing w:line="360" w:lineRule="auto"/>
+              <w:rPr>
+                <w:sz w:val="28"/>
+                <w:szCs w:val="28"/>
+              </w:rPr>
+              <w:pBdr>
+                <w:top w:val="none" w:color="000000" w:sz="4" w:space="0"/>
+                <w:left w:val="none" w:color="000000" w:sz="4" w:space="0"/>
+                <w:bottom w:val="none" w:color="000000" w:sz="4" w:space="0"/>
+                <w:right w:val="none" w:color="000000" w:sz="4" w:space="0"/>
+              </w:pBdr>
+            </w:pPr>
+            <w:r>
+              <w:rPr>
+                <w:rFonts w:ascii="Times New Roman" w:hAnsi="Times New Roman" w:eastAsia="Times New Roman" w:cs="Times New Roman"/>
+                <w:color w:val="000000"/>
+                <w:sz w:val="28"/>
+                <w:szCs w:val="28"/>
+              </w:rPr>
+              <w:t xml:space="preserve">CD</w:t>
+            </w:r>
+            <w:r>
+              <w:rPr>
+                <w:sz w:val="28"/>
+                <w:szCs w:val="28"/>
+              </w:rPr>
+            </w:r>
+          </w:p>
+        </w:tc>
+        <w:tc>
+          <w:tcPr>
+            <w:tcBorders>
+              <w:top w:val="single" w:color="000000" w:sz="4" w:space="0"/>
+              <w:left w:val="single" w:color="000000" w:sz="4" w:space="0"/>
+              <w:bottom w:val="single" w:color="000000" w:sz="4" w:space="0"/>
+              <w:right w:val="single" w:color="000000" w:sz="4" w:space="0"/>
+            </w:tcBorders>
+            <w:tcW w:w="1928" w:type="dxa"/>
+            <w:vAlign w:val="top"/>
+            <w:textDirection w:val="lrTb"/>
+            <w:noWrap w:val="false"/>
+          </w:tcPr>
+          <w:p>
+            <w:pPr>
+              <w:ind w:left="0" w:right="0" w:firstLine="0"/>
+              <w:spacing w:line="360" w:lineRule="auto"/>
+              <w:rPr>
+                <w:sz w:val="28"/>
+                <w:szCs w:val="28"/>
+              </w:rPr>
+              <w:pBdr>
+                <w:top w:val="none" w:color="000000" w:sz="4" w:space="0"/>
+                <w:left w:val="none" w:color="000000" w:sz="4" w:space="0"/>
+                <w:bottom w:val="none" w:color="000000" w:sz="4" w:space="0"/>
+                <w:right w:val="none" w:color="000000" w:sz="4" w:space="0"/>
+              </w:pBdr>
+            </w:pPr>
+            <w:r>
+              <w:rPr>
+                <w:rFonts w:ascii="Times New Roman" w:hAnsi="Times New Roman" w:eastAsia="Times New Roman" w:cs="Times New Roman"/>
+                <w:color w:val="000000"/>
+                <w:sz w:val="28"/>
+                <w:szCs w:val="28"/>
+              </w:rPr>
+              <w:t xml:space="preserve">16</w:t>
+            </w:r>
+            <w:r>
+              <w:rPr>
+                <w:sz w:val="28"/>
+                <w:szCs w:val="28"/>
+              </w:rPr>
+            </w:r>
+          </w:p>
+        </w:tc>
+        <w:tc>
+          <w:tcPr>
+            <w:tcBorders>
+              <w:top w:val="single" w:color="000000" w:sz="4" w:space="0"/>
+              <w:left w:val="single" w:color="000000" w:sz="4" w:space="0"/>
+              <w:bottom w:val="single" w:color="000000" w:sz="4" w:space="0"/>
+              <w:right w:val="single" w:color="000000" w:sz="4" w:space="0"/>
+            </w:tcBorders>
+            <w:tcW w:w="1928" w:type="dxa"/>
+            <w:vAlign w:val="top"/>
+            <w:textDirection w:val="lrTb"/>
+            <w:noWrap w:val="false"/>
+          </w:tcPr>
+          <w:p>
+            <w:pPr>
+              <w:ind w:left="0" w:right="0" w:firstLine="0"/>
+              <w:spacing w:line="360" w:lineRule="auto"/>
+              <w:rPr>
+                <w:sz w:val="28"/>
+                <w:szCs w:val="28"/>
+              </w:rPr>
+              <w:pBdr>
+                <w:top w:val="none" w:color="000000" w:sz="4" w:space="0"/>
+                <w:left w:val="none" w:color="000000" w:sz="4" w:space="0"/>
+                <w:bottom w:val="none" w:color="000000" w:sz="4" w:space="0"/>
+                <w:right w:val="none" w:color="000000" w:sz="4" w:space="0"/>
+              </w:pBdr>
+            </w:pPr>
+            <w:r>
+              <w:rPr>
+                <w:rFonts w:ascii="Times New Roman" w:hAnsi="Times New Roman" w:eastAsia="Times New Roman" w:cs="Times New Roman"/>
+                <w:color w:val="000000"/>
+                <w:sz w:val="28"/>
+                <w:szCs w:val="28"/>
+              </w:rPr>
+              <w:t xml:space="preserve">44,1</w:t>
+            </w:r>
+            <w:r>
+              <w:rPr>
+                <w:sz w:val="28"/>
+                <w:szCs w:val="28"/>
+              </w:rPr>
+            </w:r>
+          </w:p>
+        </w:tc>
+        <w:tc>
+          <w:tcPr>
+            <w:tcBorders>
+              <w:top w:val="single" w:color="000000" w:sz="4" w:space="0"/>
+              <w:left w:val="single" w:color="000000" w:sz="4" w:space="0"/>
+              <w:bottom w:val="single" w:color="000000" w:sz="4" w:space="0"/>
+              <w:right w:val="single" w:color="000000" w:sz="4" w:space="0"/>
+            </w:tcBorders>
+            <w:tcW w:w="1928" w:type="dxa"/>
+            <w:vAlign w:val="top"/>
+            <w:textDirection w:val="lrTb"/>
+            <w:noWrap w:val="false"/>
+          </w:tcPr>
+          <w:p>
+            <w:pPr>
+              <w:ind w:left="0" w:right="0" w:firstLine="0"/>
+              <w:spacing w:line="360" w:lineRule="auto"/>
+              <w:rPr>
+                <w:sz w:val="28"/>
+                <w:szCs w:val="28"/>
+              </w:rPr>
+              <w:pBdr>
+                <w:top w:val="none" w:color="000000" w:sz="4" w:space="0"/>
+                <w:left w:val="none" w:color="000000" w:sz="4" w:space="0"/>
+                <w:bottom w:val="none" w:color="000000" w:sz="4" w:space="0"/>
+                <w:right w:val="none" w:color="000000" w:sz="4" w:space="0"/>
+              </w:pBdr>
+            </w:pPr>
+            <w:r>
+              <w:rPr>
+                <w:rFonts w:ascii="Times New Roman" w:hAnsi="Times New Roman" w:eastAsia="Times New Roman" w:cs="Times New Roman"/>
+                <w:color w:val="000000"/>
+                <w:sz w:val="28"/>
+                <w:szCs w:val="28"/>
+              </w:rPr>
+              <w:t xml:space="preserve">2</w:t>
+            </w:r>
+            <w:r>
+              <w:rPr>
+                <w:sz w:val="28"/>
+                <w:szCs w:val="28"/>
+              </w:rPr>
+            </w:r>
+          </w:p>
+        </w:tc>
+        <w:tc>
+          <w:tcPr>
+            <w:tcBorders>
+              <w:top w:val="single" w:color="000000" w:sz="4" w:space="0"/>
+              <w:left w:val="single" w:color="000000" w:sz="4" w:space="0"/>
+              <w:bottom w:val="single" w:color="000000" w:sz="4" w:space="0"/>
+              <w:right w:val="single" w:color="000000" w:sz="4" w:space="0"/>
+            </w:tcBorders>
+            <w:tcW w:w="1928" w:type="dxa"/>
+            <w:vAlign w:val="top"/>
+            <w:textDirection w:val="lrTb"/>
+            <w:noWrap w:val="false"/>
+          </w:tcPr>
+          <w:p>
+            <w:pPr>
+              <w:ind w:left="0" w:right="0" w:firstLine="0"/>
+              <w:spacing w:line="360" w:lineRule="auto"/>
+              <w:rPr>
+                <w:sz w:val="28"/>
+                <w:szCs w:val="28"/>
+              </w:rPr>
+              <w:pBdr>
+                <w:top w:val="none" w:color="000000" w:sz="4" w:space="0"/>
+                <w:left w:val="none" w:color="000000" w:sz="4" w:space="0"/>
+                <w:bottom w:val="none" w:color="000000" w:sz="4" w:space="0"/>
+                <w:right w:val="none" w:color="000000" w:sz="4" w:space="0"/>
+              </w:pBdr>
+            </w:pPr>
+            <w:r>
+              <w:rPr>
+                <w:rFonts w:ascii="Times New Roman" w:hAnsi="Times New Roman" w:eastAsia="Times New Roman" w:cs="Times New Roman"/>
+                <w:color w:val="000000"/>
+                <w:sz w:val="28"/>
+                <w:szCs w:val="28"/>
+              </w:rPr>
+              <w:t xml:space="preserve">1</w:t>
+            </w:r>
+            <w:r>
+              <w:rPr>
+                <w:sz w:val="28"/>
+                <w:szCs w:val="28"/>
+              </w:rPr>
+            </w:r>
+          </w:p>
+        </w:tc>
+      </w:tr>
+      <w:tr>
+        <w:trPr/>
+        <w:tc>
+          <w:tcPr>
+            <w:tcBorders>
+              <w:top w:val="single" w:color="000000" w:sz="4" w:space="0"/>
+              <w:left w:val="single" w:color="000000" w:sz="4" w:space="0"/>
+              <w:bottom w:val="single" w:color="000000" w:sz="4" w:space="0"/>
+              <w:right w:val="single" w:color="000000" w:sz="4" w:space="0"/>
+            </w:tcBorders>
+            <w:tcW w:w="1928" w:type="dxa"/>
+            <w:vAlign w:val="top"/>
+            <w:textDirection w:val="lrTb"/>
+            <w:noWrap w:val="false"/>
+          </w:tcPr>
+          <w:p>
+            <w:pPr>
+              <w:ind w:left="0" w:right="0" w:firstLine="0"/>
+              <w:spacing w:line="360" w:lineRule="auto"/>
+              <w:rPr>
+                <w:sz w:val="28"/>
+                <w:szCs w:val="28"/>
+              </w:rPr>
+              <w:pBdr>
+                <w:top w:val="none" w:color="000000" w:sz="4" w:space="0"/>
+                <w:left w:val="none" w:color="000000" w:sz="4" w:space="0"/>
+                <w:bottom w:val="none" w:color="000000" w:sz="4" w:space="0"/>
+                <w:right w:val="none" w:color="000000" w:sz="4" w:space="0"/>
+              </w:pBdr>
+            </w:pPr>
+            <w:r>
+              <w:rPr>
+                <w:rFonts w:ascii="Times New Roman" w:hAnsi="Times New Roman" w:eastAsia="Times New Roman" w:cs="Times New Roman"/>
+                <w:color w:val="000000"/>
+                <w:sz w:val="28"/>
+                <w:szCs w:val="28"/>
+              </w:rPr>
+              <w:t xml:space="preserve">Dolby Digital (AC3)</w:t>
+            </w:r>
+            <w:r>
+              <w:rPr>
+                <w:sz w:val="28"/>
+                <w:szCs w:val="28"/>
+              </w:rPr>
+            </w:r>
+          </w:p>
+        </w:tc>
+        <w:tc>
+          <w:tcPr>
+            <w:tcBorders>
+              <w:top w:val="single" w:color="000000" w:sz="4" w:space="0"/>
+              <w:left w:val="single" w:color="000000" w:sz="4" w:space="0"/>
+              <w:bottom w:val="single" w:color="000000" w:sz="4" w:space="0"/>
+              <w:right w:val="single" w:color="000000" w:sz="4" w:space="0"/>
+            </w:tcBorders>
+            <w:tcW w:w="1928" w:type="dxa"/>
+            <w:vAlign w:val="top"/>
+            <w:textDirection w:val="lrTb"/>
+            <w:noWrap w:val="false"/>
+          </w:tcPr>
+          <w:p>
+            <w:pPr>
+              <w:ind w:left="0" w:right="0" w:firstLine="0"/>
+              <w:spacing w:line="360" w:lineRule="auto"/>
+              <w:rPr>
+                <w:sz w:val="28"/>
+                <w:szCs w:val="28"/>
+              </w:rPr>
+              <w:pBdr>
+                <w:top w:val="none" w:color="000000" w:sz="4" w:space="0"/>
+                <w:left w:val="none" w:color="000000" w:sz="4" w:space="0"/>
+                <w:bottom w:val="none" w:color="000000" w:sz="4" w:space="0"/>
+                <w:right w:val="none" w:color="000000" w:sz="4" w:space="0"/>
+              </w:pBdr>
+            </w:pPr>
+            <w:r>
+              <w:rPr>
+                <w:rFonts w:ascii="Times New Roman" w:hAnsi="Times New Roman" w:eastAsia="Times New Roman" w:cs="Times New Roman"/>
+                <w:color w:val="000000"/>
+                <w:sz w:val="28"/>
+                <w:szCs w:val="28"/>
+              </w:rPr>
+              <w:t xml:space="preserve">1</w:t>
+            </w:r>
+            <w:r>
+              <w:rPr>
+                <w:rFonts w:ascii="Times New Roman" w:hAnsi="Times New Roman" w:eastAsia="Times New Roman" w:cs="Times New Roman"/>
+                <w:color w:val="000000"/>
+                <w:sz w:val="28"/>
+                <w:szCs w:val="28"/>
+                <w:lang w:val="en-US"/>
+              </w:rPr>
+              <w:t xml:space="preserve">6-</w:t>
+            </w:r>
+            <w:r>
+              <w:rPr>
+                <w:rFonts w:ascii="Times New Roman" w:hAnsi="Times New Roman" w:eastAsia="Times New Roman" w:cs="Times New Roman"/>
+                <w:color w:val="000000"/>
+                <w:sz w:val="28"/>
+                <w:szCs w:val="28"/>
+              </w:rPr>
+              <w:t xml:space="preserve">24</w:t>
+            </w:r>
+            <w:r>
+              <w:rPr>
+                <w:sz w:val="28"/>
+                <w:szCs w:val="28"/>
+              </w:rPr>
+            </w:r>
+          </w:p>
+        </w:tc>
+        <w:tc>
+          <w:tcPr>
+            <w:tcBorders>
+              <w:top w:val="single" w:color="000000" w:sz="4" w:space="0"/>
+              <w:left w:val="single" w:color="000000" w:sz="4" w:space="0"/>
+              <w:bottom w:val="single" w:color="000000" w:sz="4" w:space="0"/>
+              <w:right w:val="single" w:color="000000" w:sz="4" w:space="0"/>
+            </w:tcBorders>
+            <w:tcW w:w="1928" w:type="dxa"/>
+            <w:vAlign w:val="top"/>
+            <w:textDirection w:val="lrTb"/>
+            <w:noWrap w:val="false"/>
+          </w:tcPr>
+          <w:p>
+            <w:pPr>
+              <w:ind w:left="0" w:right="0" w:firstLine="0"/>
+              <w:spacing w:line="360" w:lineRule="auto"/>
+              <w:rPr>
+                <w:sz w:val="28"/>
+                <w:szCs w:val="28"/>
+              </w:rPr>
+              <w:pBdr>
+                <w:top w:val="none" w:color="000000" w:sz="4" w:space="0"/>
+                <w:left w:val="none" w:color="000000" w:sz="4" w:space="0"/>
+                <w:bottom w:val="none" w:color="000000" w:sz="4" w:space="0"/>
+                <w:right w:val="none" w:color="000000" w:sz="4" w:space="0"/>
+              </w:pBdr>
+            </w:pPr>
+            <w:r>
+              <w:rPr>
+                <w:rFonts w:ascii="Times New Roman" w:hAnsi="Times New Roman" w:eastAsia="Times New Roman" w:cs="Times New Roman"/>
+                <w:color w:val="000000"/>
+                <w:sz w:val="28"/>
+                <w:szCs w:val="28"/>
+              </w:rPr>
+              <w:t xml:space="preserve">48</w:t>
+            </w:r>
+            <w:r>
+              <w:rPr>
+                <w:sz w:val="28"/>
+                <w:szCs w:val="28"/>
+              </w:rPr>
+            </w:r>
+          </w:p>
+        </w:tc>
+        <w:tc>
+          <w:tcPr>
+            <w:tcBorders>
+              <w:top w:val="single" w:color="000000" w:sz="4" w:space="0"/>
+              <w:left w:val="single" w:color="000000" w:sz="4" w:space="0"/>
+              <w:bottom w:val="single" w:color="000000" w:sz="4" w:space="0"/>
+              <w:right w:val="single" w:color="000000" w:sz="4" w:space="0"/>
+            </w:tcBorders>
+            <w:tcW w:w="1928" w:type="dxa"/>
+            <w:vAlign w:val="top"/>
+            <w:textDirection w:val="lrTb"/>
+            <w:noWrap w:val="false"/>
+          </w:tcPr>
+          <w:p>
+            <w:pPr>
+              <w:ind w:left="0" w:right="0" w:firstLine="0"/>
+              <w:spacing w:line="360" w:lineRule="auto"/>
+              <w:rPr>
+                <w:sz w:val="28"/>
+                <w:szCs w:val="28"/>
+              </w:rPr>
+              <w:pBdr>
+                <w:top w:val="none" w:color="000000" w:sz="4" w:space="0"/>
+                <w:left w:val="none" w:color="000000" w:sz="4" w:space="0"/>
+                <w:bottom w:val="none" w:color="000000" w:sz="4" w:space="0"/>
+                <w:right w:val="none" w:color="000000" w:sz="4" w:space="0"/>
+              </w:pBdr>
+            </w:pPr>
+            <w:r>
+              <w:rPr>
+                <w:rFonts w:ascii="Times New Roman" w:hAnsi="Times New Roman" w:eastAsia="Times New Roman" w:cs="Times New Roman"/>
+                <w:color w:val="000000"/>
+                <w:sz w:val="28"/>
+                <w:szCs w:val="28"/>
+              </w:rPr>
+              <w:t xml:space="preserve">6</w:t>
+            </w:r>
+            <w:r>
+              <w:rPr>
+                <w:sz w:val="28"/>
+                <w:szCs w:val="28"/>
+              </w:rPr>
+            </w:r>
+          </w:p>
+        </w:tc>
+        <w:tc>
+          <w:tcPr>
+            <w:tcBorders>
+              <w:top w:val="single" w:color="000000" w:sz="4" w:space="0"/>
+              <w:left w:val="single" w:color="000000" w:sz="4" w:space="0"/>
+              <w:bottom w:val="single" w:color="000000" w:sz="4" w:space="0"/>
+              <w:right w:val="single" w:color="000000" w:sz="4" w:space="0"/>
+            </w:tcBorders>
+            <w:tcW w:w="1928" w:type="dxa"/>
+            <w:vAlign w:val="top"/>
+            <w:textDirection w:val="lrTb"/>
+            <w:noWrap w:val="false"/>
+          </w:tcPr>
+          <w:p>
+            <w:pPr>
+              <w:ind w:left="0" w:right="0" w:firstLine="0"/>
+              <w:spacing w:line="360" w:lineRule="auto"/>
+              <w:rPr>
+                <w:sz w:val="28"/>
+                <w:szCs w:val="28"/>
+              </w:rPr>
+              <w:pBdr>
+                <w:top w:val="none" w:color="000000" w:sz="4" w:space="0"/>
+                <w:left w:val="none" w:color="000000" w:sz="4" w:space="0"/>
+                <w:bottom w:val="none" w:color="000000" w:sz="4" w:space="0"/>
+                <w:right w:val="none" w:color="000000" w:sz="4" w:space="0"/>
+              </w:pBdr>
+            </w:pPr>
+            <w:r>
+              <w:rPr>
+                <w:rFonts w:ascii="Times New Roman" w:hAnsi="Times New Roman" w:eastAsia="Times New Roman" w:cs="Times New Roman"/>
+                <w:color w:val="000000"/>
+                <w:sz w:val="28"/>
+                <w:szCs w:val="28"/>
+              </w:rPr>
+              <w:t xml:space="preserve">12</w:t>
+            </w:r>
+            <w:r>
+              <w:rPr>
+                <w:sz w:val="28"/>
+                <w:szCs w:val="28"/>
+              </w:rPr>
+            </w:r>
+          </w:p>
+        </w:tc>
+      </w:tr>
+      <w:tr>
+        <w:trPr/>
+        <w:tc>
+          <w:tcPr>
+            <w:tcBorders>
+              <w:top w:val="single" w:color="000000" w:sz="4" w:space="0"/>
+              <w:left w:val="single" w:color="000000" w:sz="4" w:space="0"/>
+              <w:bottom w:val="single" w:color="000000" w:sz="4" w:space="0"/>
+              <w:right w:val="single" w:color="000000" w:sz="4" w:space="0"/>
+            </w:tcBorders>
+            <w:tcW w:w="1928" w:type="dxa"/>
+            <w:vAlign w:val="top"/>
+            <w:textDirection w:val="lrTb"/>
+            <w:noWrap w:val="false"/>
+          </w:tcPr>
+          <w:p>
+            <w:pPr>
+              <w:ind w:left="0" w:right="0" w:firstLine="0"/>
+              <w:spacing w:line="360" w:lineRule="auto"/>
+              <w:rPr>
+                <w:sz w:val="28"/>
+                <w:szCs w:val="28"/>
+              </w:rPr>
+              <w:pBdr>
+                <w:top w:val="none" w:color="000000" w:sz="4" w:space="0"/>
+                <w:left w:val="none" w:color="000000" w:sz="4" w:space="0"/>
+                <w:bottom w:val="none" w:color="000000" w:sz="4" w:space="0"/>
+                <w:right w:val="none" w:color="000000" w:sz="4" w:space="0"/>
+              </w:pBdr>
+            </w:pPr>
+            <w:r>
+              <w:rPr>
+                <w:rFonts w:ascii="Times New Roman" w:hAnsi="Times New Roman" w:eastAsia="Times New Roman" w:cs="Times New Roman"/>
+                <w:color w:val="000000"/>
+                <w:sz w:val="28"/>
+                <w:szCs w:val="28"/>
+              </w:rPr>
+              <w:t xml:space="preserve">DTS</w:t>
+            </w:r>
+            <w:r>
+              <w:rPr>
+                <w:sz w:val="28"/>
+                <w:szCs w:val="28"/>
+              </w:rPr>
+            </w:r>
+          </w:p>
+        </w:tc>
+        <w:tc>
+          <w:tcPr>
+            <w:tcBorders>
+              <w:top w:val="single" w:color="000000" w:sz="4" w:space="0"/>
+              <w:left w:val="single" w:color="000000" w:sz="4" w:space="0"/>
+              <w:bottom w:val="single" w:color="000000" w:sz="4" w:space="0"/>
+              <w:right w:val="single" w:color="000000" w:sz="4" w:space="0"/>
+            </w:tcBorders>
+            <w:tcW w:w="1928" w:type="dxa"/>
+            <w:vAlign w:val="top"/>
+            <w:textDirection w:val="lrTb"/>
+            <w:noWrap w:val="false"/>
+          </w:tcPr>
+          <w:p>
+            <w:pPr>
+              <w:ind w:left="0" w:right="0" w:firstLine="0"/>
+              <w:spacing w:line="360" w:lineRule="auto"/>
+              <w:rPr>
+                <w:sz w:val="28"/>
+                <w:szCs w:val="28"/>
+              </w:rPr>
+              <w:pBdr>
+                <w:top w:val="none" w:color="000000" w:sz="4" w:space="0"/>
+                <w:left w:val="none" w:color="000000" w:sz="4" w:space="0"/>
+                <w:bottom w:val="none" w:color="000000" w:sz="4" w:space="0"/>
+                <w:right w:val="none" w:color="000000" w:sz="4" w:space="0"/>
+              </w:pBdr>
+            </w:pPr>
+            <w:r>
+              <w:rPr>
+                <w:rFonts w:ascii="Times New Roman" w:hAnsi="Times New Roman" w:eastAsia="Times New Roman" w:cs="Times New Roman"/>
+                <w:color w:val="000000"/>
+                <w:sz w:val="28"/>
+                <w:szCs w:val="28"/>
+              </w:rPr>
+              <w:t xml:space="preserve">20---24</w:t>
+            </w:r>
+            <w:r>
+              <w:rPr>
+                <w:sz w:val="28"/>
+                <w:szCs w:val="28"/>
+              </w:rPr>
+            </w:r>
+          </w:p>
+        </w:tc>
+        <w:tc>
+          <w:tcPr>
+            <w:tcBorders>
+              <w:top w:val="single" w:color="000000" w:sz="4" w:space="0"/>
+              <w:left w:val="single" w:color="000000" w:sz="4" w:space="0"/>
+              <w:bottom w:val="single" w:color="000000" w:sz="4" w:space="0"/>
+              <w:right w:val="single" w:color="000000" w:sz="4" w:space="0"/>
+            </w:tcBorders>
+            <w:tcW w:w="1928" w:type="dxa"/>
+            <w:vAlign w:val="top"/>
+            <w:textDirection w:val="lrTb"/>
+            <w:noWrap w:val="false"/>
+          </w:tcPr>
+          <w:p>
+            <w:pPr>
+              <w:ind w:left="0" w:right="0" w:firstLine="0"/>
+              <w:spacing w:line="360" w:lineRule="auto"/>
+              <w:rPr>
+                <w:sz w:val="28"/>
+                <w:szCs w:val="28"/>
+              </w:rPr>
+              <w:pBdr>
+                <w:top w:val="none" w:color="000000" w:sz="4" w:space="0"/>
+                <w:left w:val="none" w:color="000000" w:sz="4" w:space="0"/>
+                <w:bottom w:val="none" w:color="000000" w:sz="4" w:space="0"/>
+                <w:right w:val="none" w:color="000000" w:sz="4" w:space="0"/>
+              </w:pBdr>
+            </w:pPr>
+            <w:r>
+              <w:rPr>
+                <w:rFonts w:ascii="Times New Roman" w:hAnsi="Times New Roman" w:eastAsia="Times New Roman" w:cs="Times New Roman"/>
+                <w:color w:val="000000"/>
+                <w:sz w:val="28"/>
+                <w:szCs w:val="28"/>
+              </w:rPr>
+              <w:t xml:space="preserve">48; 96</w:t>
+            </w:r>
+            <w:r>
+              <w:rPr>
+                <w:sz w:val="28"/>
+                <w:szCs w:val="28"/>
+              </w:rPr>
+            </w:r>
+          </w:p>
+        </w:tc>
+        <w:tc>
+          <w:tcPr>
+            <w:tcBorders>
+              <w:top w:val="single" w:color="000000" w:sz="4" w:space="0"/>
+              <w:left w:val="single" w:color="000000" w:sz="4" w:space="0"/>
+              <w:bottom w:val="single" w:color="000000" w:sz="4" w:space="0"/>
+              <w:right w:val="single" w:color="000000" w:sz="4" w:space="0"/>
+            </w:tcBorders>
+            <w:tcW w:w="1928" w:type="dxa"/>
+            <w:vAlign w:val="top"/>
+            <w:textDirection w:val="lrTb"/>
+            <w:noWrap w:val="false"/>
+          </w:tcPr>
+          <w:p>
+            <w:pPr>
+              <w:ind w:left="0" w:right="0" w:firstLine="0"/>
+              <w:spacing w:line="360" w:lineRule="auto"/>
+              <w:rPr>
+                <w:sz w:val="28"/>
+                <w:szCs w:val="28"/>
+              </w:rPr>
+              <w:pBdr>
+                <w:top w:val="none" w:color="000000" w:sz="4" w:space="0"/>
+                <w:left w:val="none" w:color="000000" w:sz="4" w:space="0"/>
+                <w:bottom w:val="none" w:color="000000" w:sz="4" w:space="0"/>
+                <w:right w:val="none" w:color="000000" w:sz="4" w:space="0"/>
+              </w:pBdr>
+            </w:pPr>
+            <w:r>
+              <w:rPr>
+                <w:rFonts w:ascii="Times New Roman" w:hAnsi="Times New Roman" w:eastAsia="Times New Roman" w:cs="Times New Roman"/>
+                <w:color w:val="000000"/>
+                <w:sz w:val="28"/>
+                <w:szCs w:val="28"/>
+              </w:rPr>
+              <w:t xml:space="preserve">до 8</w:t>
+            </w:r>
+            <w:r>
+              <w:rPr>
+                <w:sz w:val="28"/>
+                <w:szCs w:val="28"/>
+              </w:rPr>
+            </w:r>
+          </w:p>
+        </w:tc>
+        <w:tc>
+          <w:tcPr>
+            <w:tcBorders>
+              <w:top w:val="single" w:color="000000" w:sz="4" w:space="0"/>
+              <w:left w:val="single" w:color="000000" w:sz="4" w:space="0"/>
+              <w:bottom w:val="single" w:color="000000" w:sz="4" w:space="0"/>
+              <w:right w:val="single" w:color="000000" w:sz="4" w:space="0"/>
+            </w:tcBorders>
+            <w:tcW w:w="1928" w:type="dxa"/>
+            <w:vAlign w:val="top"/>
+            <w:textDirection w:val="lrTb"/>
+            <w:noWrap w:val="false"/>
+          </w:tcPr>
+          <w:p>
+            <w:pPr>
+              <w:ind w:left="0" w:right="0" w:firstLine="0"/>
+              <w:spacing w:line="360" w:lineRule="auto"/>
+              <w:rPr>
+                <w:sz w:val="28"/>
+                <w:szCs w:val="28"/>
+              </w:rPr>
+              <w:pBdr>
+                <w:top w:val="none" w:color="000000" w:sz="4" w:space="0"/>
+                <w:left w:val="none" w:color="000000" w:sz="4" w:space="0"/>
+                <w:bottom w:val="none" w:color="000000" w:sz="4" w:space="0"/>
+                <w:right w:val="none" w:color="000000" w:sz="4" w:space="0"/>
+              </w:pBdr>
+            </w:pPr>
+            <w:r>
+              <w:rPr>
+                <w:rFonts w:ascii="Times New Roman" w:hAnsi="Times New Roman" w:eastAsia="Times New Roman" w:cs="Times New Roman"/>
+                <w:color w:val="000000"/>
+                <w:sz w:val="28"/>
+                <w:szCs w:val="28"/>
+              </w:rPr>
+              <w:t xml:space="preserve">3</w:t>
+            </w:r>
+            <w:r>
+              <w:rPr>
+                <w:sz w:val="28"/>
+                <w:szCs w:val="28"/>
+              </w:rPr>
+            </w:r>
+          </w:p>
+        </w:tc>
+      </w:tr>
+      <w:tr>
+        <w:trPr/>
+        <w:tc>
+          <w:tcPr>
+            <w:tcBorders>
+              <w:top w:val="single" w:color="000000" w:sz="4" w:space="0"/>
+              <w:left w:val="single" w:color="000000" w:sz="4" w:space="0"/>
+              <w:bottom w:val="single" w:color="000000" w:sz="4" w:space="0"/>
+              <w:right w:val="single" w:color="000000" w:sz="4" w:space="0"/>
+            </w:tcBorders>
+            <w:tcW w:w="1928" w:type="dxa"/>
+            <w:vAlign w:val="center"/>
+            <w:textDirection w:val="lrTb"/>
+            <w:noWrap w:val="false"/>
+          </w:tcPr>
+          <w:p>
+            <w:pPr>
+              <w:ind w:left="0" w:right="0" w:firstLine="0"/>
+              <w:spacing w:line="360" w:lineRule="auto"/>
+              <w:rPr>
+                <w:sz w:val="28"/>
+                <w:szCs w:val="28"/>
+              </w:rPr>
+              <w:pBdr>
+                <w:top w:val="none" w:color="000000" w:sz="4" w:space="0"/>
+                <w:left w:val="none" w:color="000000" w:sz="4" w:space="0"/>
+                <w:bottom w:val="none" w:color="000000" w:sz="4" w:space="0"/>
+                <w:right w:val="none" w:color="000000" w:sz="4" w:space="0"/>
+              </w:pBdr>
+            </w:pPr>
+            <w:r>
+              <w:rPr>
+                <w:rFonts w:ascii="Times New Roman" w:hAnsi="Times New Roman" w:eastAsia="Times New Roman" w:cs="Times New Roman"/>
+                <w:color w:val="000000"/>
+                <w:sz w:val="28"/>
+                <w:szCs w:val="28"/>
+              </w:rPr>
+              <w:t xml:space="preserve">DVD-Audio</w:t>
+            </w:r>
+            <w:r>
+              <w:rPr>
+                <w:sz w:val="28"/>
+                <w:szCs w:val="28"/>
+              </w:rPr>
+            </w:r>
+          </w:p>
+        </w:tc>
+        <w:tc>
+          <w:tcPr>
+            <w:tcBorders>
+              <w:top w:val="single" w:color="000000" w:sz="4" w:space="0"/>
+              <w:left w:val="single" w:color="000000" w:sz="4" w:space="0"/>
+              <w:bottom w:val="single" w:color="000000" w:sz="4" w:space="0"/>
+              <w:right w:val="single" w:color="000000" w:sz="4" w:space="0"/>
+            </w:tcBorders>
+            <w:tcW w:w="1928" w:type="dxa"/>
+            <w:vAlign w:val="center"/>
+            <w:textDirection w:val="lrTb"/>
+            <w:noWrap w:val="false"/>
+          </w:tcPr>
+          <w:p>
+            <w:pPr>
+              <w:ind w:left="0" w:right="0" w:firstLine="0"/>
+              <w:spacing w:line="360" w:lineRule="auto"/>
+              <w:rPr>
+                <w:sz w:val="28"/>
+                <w:szCs w:val="28"/>
+              </w:rPr>
+              <w:pBdr>
+                <w:top w:val="none" w:color="000000" w:sz="4" w:space="0"/>
+                <w:left w:val="none" w:color="000000" w:sz="4" w:space="0"/>
+                <w:bottom w:val="none" w:color="000000" w:sz="4" w:space="0"/>
+                <w:right w:val="none" w:color="000000" w:sz="4" w:space="0"/>
+              </w:pBdr>
+            </w:pPr>
+            <w:r>
+              <w:rPr>
+                <w:rFonts w:ascii="Times New Roman" w:hAnsi="Times New Roman" w:eastAsia="Times New Roman" w:cs="Times New Roman"/>
+                <w:color w:val="000000"/>
+                <w:sz w:val="28"/>
+                <w:szCs w:val="28"/>
+              </w:rPr>
+              <w:t xml:space="preserve">16; 20; 2</w:t>
+            </w:r>
+            <w:r>
+              <w:rPr>
+                <w:sz w:val="28"/>
+                <w:szCs w:val="28"/>
+              </w:rPr>
+            </w:r>
+          </w:p>
+        </w:tc>
+        <w:tc>
+          <w:tcPr>
+            <w:tcBorders>
+              <w:top w:val="single" w:color="000000" w:sz="4" w:space="0"/>
+              <w:left w:val="single" w:color="000000" w:sz="4" w:space="0"/>
+              <w:bottom w:val="single" w:color="000000" w:sz="4" w:space="0"/>
+              <w:right w:val="single" w:color="000000" w:sz="4" w:space="0"/>
+            </w:tcBorders>
+            <w:tcW w:w="1928" w:type="dxa"/>
+            <w:vAlign w:val="center"/>
+            <w:textDirection w:val="lrTb"/>
+            <w:noWrap w:val="false"/>
+          </w:tcPr>
+          <w:p>
+            <w:pPr>
+              <w:ind w:left="0" w:right="0" w:firstLine="0"/>
+              <w:spacing w:line="360" w:lineRule="auto"/>
+              <w:rPr>
+                <w:sz w:val="28"/>
+                <w:szCs w:val="28"/>
+              </w:rPr>
+              <w:pBdr>
+                <w:top w:val="none" w:color="000000" w:sz="4" w:space="0"/>
+                <w:left w:val="none" w:color="000000" w:sz="4" w:space="0"/>
+                <w:bottom w:val="none" w:color="000000" w:sz="4" w:space="0"/>
+                <w:right w:val="none" w:color="000000" w:sz="4" w:space="0"/>
+              </w:pBdr>
+            </w:pPr>
+            <w:r>
+              <w:rPr>
+                <w:rFonts w:ascii="Times New Roman" w:hAnsi="Times New Roman" w:eastAsia="Times New Roman" w:cs="Times New Roman"/>
+                <w:color w:val="000000"/>
+                <w:sz w:val="28"/>
+                <w:szCs w:val="28"/>
+              </w:rPr>
+              <w:t xml:space="preserve">44,1; 48; 88,2; 96</w:t>
+            </w:r>
+            <w:r>
+              <w:rPr>
+                <w:sz w:val="28"/>
+                <w:szCs w:val="28"/>
+              </w:rPr>
+            </w:r>
+          </w:p>
+        </w:tc>
+        <w:tc>
+          <w:tcPr>
+            <w:tcBorders>
+              <w:top w:val="single" w:color="000000" w:sz="4" w:space="0"/>
+              <w:left w:val="single" w:color="000000" w:sz="4" w:space="0"/>
+              <w:bottom w:val="single" w:color="000000" w:sz="4" w:space="0"/>
+              <w:right w:val="single" w:color="000000" w:sz="4" w:space="0"/>
+            </w:tcBorders>
+            <w:tcW w:w="1928" w:type="dxa"/>
+            <w:vAlign w:val="center"/>
+            <w:textDirection w:val="lrTb"/>
+            <w:noWrap w:val="false"/>
+          </w:tcPr>
+          <w:p>
+            <w:pPr>
+              <w:ind w:left="0" w:right="0" w:firstLine="0"/>
+              <w:spacing w:line="360" w:lineRule="auto"/>
+              <w:rPr>
+                <w:sz w:val="28"/>
+                <w:szCs w:val="28"/>
+              </w:rPr>
+              <w:pBdr>
+                <w:top w:val="none" w:color="000000" w:sz="4" w:space="0"/>
+                <w:left w:val="none" w:color="000000" w:sz="4" w:space="0"/>
+                <w:bottom w:val="none" w:color="000000" w:sz="4" w:space="0"/>
+                <w:right w:val="none" w:color="000000" w:sz="4" w:space="0"/>
+              </w:pBdr>
+            </w:pPr>
+            <w:r>
+              <w:rPr>
+                <w:rFonts w:ascii="Times New Roman" w:hAnsi="Times New Roman" w:eastAsia="Times New Roman" w:cs="Times New Roman"/>
+                <w:color w:val="000000"/>
+                <w:sz w:val="28"/>
+                <w:szCs w:val="28"/>
+              </w:rPr>
+              <w:t xml:space="preserve">6</w:t>
+            </w:r>
+            <w:r>
+              <w:rPr>
+                <w:sz w:val="28"/>
+                <w:szCs w:val="28"/>
+              </w:rPr>
+            </w:r>
+          </w:p>
+        </w:tc>
+        <w:tc>
+          <w:tcPr>
+            <w:tcBorders>
+              <w:top w:val="single" w:color="000000" w:sz="4" w:space="0"/>
+              <w:left w:val="single" w:color="000000" w:sz="4" w:space="0"/>
+              <w:bottom w:val="single" w:color="000000" w:sz="4" w:space="0"/>
+              <w:right w:val="single" w:color="000000" w:sz="4" w:space="0"/>
+            </w:tcBorders>
+            <w:tcW w:w="1928" w:type="dxa"/>
+            <w:vAlign w:val="center"/>
+            <w:textDirection w:val="lrTb"/>
+            <w:noWrap w:val="false"/>
+          </w:tcPr>
+          <w:p>
+            <w:pPr>
+              <w:ind w:left="0" w:right="0" w:firstLine="0"/>
+              <w:spacing w:line="360" w:lineRule="auto"/>
+              <w:rPr>
+                <w:sz w:val="28"/>
+                <w:szCs w:val="28"/>
+              </w:rPr>
+              <w:pBdr>
+                <w:top w:val="none" w:color="000000" w:sz="4" w:space="0"/>
+                <w:left w:val="none" w:color="000000" w:sz="4" w:space="0"/>
+                <w:bottom w:val="none" w:color="000000" w:sz="4" w:space="0"/>
+                <w:right w:val="none" w:color="000000" w:sz="4" w:space="0"/>
+              </w:pBdr>
+            </w:pPr>
+            <w:r>
+              <w:rPr>
+                <w:rFonts w:ascii="Times New Roman" w:hAnsi="Times New Roman" w:eastAsia="Times New Roman" w:cs="Times New Roman"/>
+                <w:color w:val="000000"/>
+                <w:sz w:val="28"/>
+                <w:szCs w:val="28"/>
+              </w:rPr>
+              <w:t xml:space="preserve">2</w:t>
+            </w:r>
+            <w:r>
+              <w:rPr>
+                <w:sz w:val="28"/>
+                <w:szCs w:val="28"/>
+              </w:rPr>
+            </w:r>
+          </w:p>
+        </w:tc>
+      </w:tr>
+      <w:tr>
+        <w:trPr/>
+        <w:tc>
+          <w:tcPr>
+            <w:tcBorders>
+              <w:top w:val="single" w:color="000000" w:sz="4" w:space="0"/>
+              <w:left w:val="single" w:color="000000" w:sz="4" w:space="0"/>
+              <w:bottom w:val="single" w:color="000000" w:sz="4" w:space="0"/>
+              <w:right w:val="single" w:color="000000" w:sz="4" w:space="0"/>
+            </w:tcBorders>
+            <w:tcW w:w="1928" w:type="dxa"/>
+            <w:vAlign w:val="center"/>
+            <w:textDirection w:val="lrTb"/>
+            <w:noWrap w:val="false"/>
+          </w:tcPr>
+          <w:p>
+            <w:pPr>
+              <w:ind w:left="0" w:right="0" w:firstLine="0"/>
+              <w:spacing w:line="360" w:lineRule="auto"/>
+              <w:rPr>
+                <w:sz w:val="28"/>
+                <w:szCs w:val="28"/>
+              </w:rPr>
+              <w:pBdr>
+                <w:top w:val="none" w:color="000000" w:sz="4" w:space="0"/>
+                <w:left w:val="none" w:color="000000" w:sz="4" w:space="0"/>
+                <w:bottom w:val="none" w:color="000000" w:sz="4" w:space="0"/>
+                <w:right w:val="none" w:color="000000" w:sz="4" w:space="0"/>
+              </w:pBdr>
+            </w:pPr>
+            <w:r>
+              <w:rPr>
+                <w:rFonts w:ascii="Times New Roman" w:hAnsi="Times New Roman" w:eastAsia="Times New Roman" w:cs="Times New Roman"/>
+                <w:color w:val="000000"/>
+                <w:sz w:val="28"/>
+                <w:szCs w:val="28"/>
+              </w:rPr>
+              <w:t xml:space="preserve">DVD-Audio</w:t>
+            </w:r>
+            <w:r>
+              <w:rPr>
+                <w:sz w:val="28"/>
+                <w:szCs w:val="28"/>
+              </w:rPr>
+            </w:r>
+          </w:p>
+        </w:tc>
+        <w:tc>
+          <w:tcPr>
+            <w:tcBorders>
+              <w:top w:val="single" w:color="000000" w:sz="4" w:space="0"/>
+              <w:left w:val="single" w:color="000000" w:sz="4" w:space="0"/>
+              <w:bottom w:val="single" w:color="000000" w:sz="4" w:space="0"/>
+              <w:right w:val="single" w:color="000000" w:sz="4" w:space="0"/>
+            </w:tcBorders>
+            <w:tcW w:w="1928" w:type="dxa"/>
+            <w:vAlign w:val="center"/>
+            <w:textDirection w:val="lrTb"/>
+            <w:noWrap w:val="false"/>
+          </w:tcPr>
+          <w:p>
+            <w:pPr>
+              <w:ind w:left="0" w:right="0" w:firstLine="0"/>
+              <w:spacing w:line="360" w:lineRule="auto"/>
+              <w:rPr>
+                <w:sz w:val="28"/>
+                <w:szCs w:val="28"/>
+              </w:rPr>
+              <w:pBdr>
+                <w:top w:val="none" w:color="000000" w:sz="4" w:space="0"/>
+                <w:left w:val="none" w:color="000000" w:sz="4" w:space="0"/>
+                <w:bottom w:val="none" w:color="000000" w:sz="4" w:space="0"/>
+                <w:right w:val="none" w:color="000000" w:sz="4" w:space="0"/>
+              </w:pBdr>
+            </w:pPr>
+            <w:r>
+              <w:rPr>
+                <w:rFonts w:ascii="Times New Roman" w:hAnsi="Times New Roman" w:eastAsia="Times New Roman" w:cs="Times New Roman"/>
+                <w:color w:val="000000"/>
+                <w:sz w:val="28"/>
+                <w:szCs w:val="28"/>
+              </w:rPr>
+              <w:t xml:space="preserve">16; 20; 24</w:t>
+            </w:r>
+            <w:r>
+              <w:rPr>
+                <w:sz w:val="28"/>
+                <w:szCs w:val="28"/>
+              </w:rPr>
+            </w:r>
+          </w:p>
+        </w:tc>
+        <w:tc>
+          <w:tcPr>
+            <w:tcBorders>
+              <w:top w:val="single" w:color="000000" w:sz="4" w:space="0"/>
+              <w:left w:val="single" w:color="000000" w:sz="4" w:space="0"/>
+              <w:bottom w:val="single" w:color="000000" w:sz="4" w:space="0"/>
+              <w:right w:val="single" w:color="000000" w:sz="4" w:space="0"/>
+            </w:tcBorders>
+            <w:tcW w:w="1928" w:type="dxa"/>
+            <w:vAlign w:val="center"/>
+            <w:textDirection w:val="lrTb"/>
+            <w:noWrap w:val="false"/>
+          </w:tcPr>
+          <w:p>
+            <w:pPr>
+              <w:ind w:left="0" w:right="0" w:firstLine="0"/>
+              <w:spacing w:line="360" w:lineRule="auto"/>
+              <w:rPr>
+                <w:sz w:val="28"/>
+                <w:szCs w:val="28"/>
+              </w:rPr>
+              <w:pBdr>
+                <w:top w:val="none" w:color="000000" w:sz="4" w:space="0"/>
+                <w:left w:val="none" w:color="000000" w:sz="4" w:space="0"/>
+                <w:bottom w:val="none" w:color="000000" w:sz="4" w:space="0"/>
+                <w:right w:val="none" w:color="000000" w:sz="4" w:space="0"/>
+              </w:pBdr>
+            </w:pPr>
+            <w:r>
+              <w:rPr>
+                <w:rFonts w:ascii="Times New Roman" w:hAnsi="Times New Roman" w:eastAsia="Times New Roman" w:cs="Times New Roman"/>
+                <w:color w:val="000000"/>
+                <w:sz w:val="28"/>
+                <w:szCs w:val="28"/>
+              </w:rPr>
+              <w:t xml:space="preserve">176,4; 192</w:t>
+            </w:r>
+            <w:r>
+              <w:rPr>
+                <w:sz w:val="28"/>
+                <w:szCs w:val="28"/>
+              </w:rPr>
+            </w:r>
+          </w:p>
+        </w:tc>
+        <w:tc>
+          <w:tcPr>
+            <w:tcBorders>
+              <w:top w:val="single" w:color="000000" w:sz="4" w:space="0"/>
+              <w:left w:val="single" w:color="000000" w:sz="4" w:space="0"/>
+              <w:bottom w:val="single" w:color="000000" w:sz="4" w:space="0"/>
+              <w:right w:val="single" w:color="000000" w:sz="4" w:space="0"/>
+            </w:tcBorders>
+            <w:tcW w:w="1928" w:type="dxa"/>
+            <w:vAlign w:val="center"/>
+            <w:textDirection w:val="lrTb"/>
+            <w:noWrap w:val="false"/>
+          </w:tcPr>
+          <w:p>
+            <w:pPr>
+              <w:ind w:left="0" w:right="0" w:firstLine="0"/>
+              <w:spacing w:line="360" w:lineRule="auto"/>
+              <w:rPr>
+                <w:sz w:val="28"/>
+                <w:szCs w:val="28"/>
+              </w:rPr>
+              <w:pBdr>
+                <w:top w:val="none" w:color="000000" w:sz="4" w:space="0"/>
+                <w:left w:val="none" w:color="000000" w:sz="4" w:space="0"/>
+                <w:bottom w:val="none" w:color="000000" w:sz="4" w:space="0"/>
+                <w:right w:val="none" w:color="000000" w:sz="4" w:space="0"/>
+              </w:pBdr>
+            </w:pPr>
+            <w:r>
+              <w:rPr>
+                <w:rFonts w:ascii="Times New Roman" w:hAnsi="Times New Roman" w:eastAsia="Times New Roman" w:cs="Times New Roman"/>
+                <w:color w:val="000000"/>
+                <w:sz w:val="28"/>
+                <w:szCs w:val="28"/>
+              </w:rPr>
+              <w:t xml:space="preserve">2</w:t>
+            </w:r>
+            <w:r>
+              <w:rPr>
+                <w:sz w:val="28"/>
+                <w:szCs w:val="28"/>
+              </w:rPr>
+            </w:r>
+          </w:p>
+        </w:tc>
+        <w:tc>
+          <w:tcPr>
+            <w:tcBorders>
+              <w:top w:val="single" w:color="000000" w:sz="4" w:space="0"/>
+              <w:left w:val="single" w:color="000000" w:sz="4" w:space="0"/>
+              <w:bottom w:val="single" w:color="000000" w:sz="4" w:space="0"/>
+              <w:right w:val="single" w:color="000000" w:sz="4" w:space="0"/>
+            </w:tcBorders>
+            <w:tcW w:w="1928" w:type="dxa"/>
+            <w:vAlign w:val="center"/>
+            <w:textDirection w:val="lrTb"/>
+            <w:noWrap w:val="false"/>
+          </w:tcPr>
+          <w:p>
+            <w:pPr>
+              <w:ind w:left="0" w:right="0" w:firstLine="0"/>
+              <w:spacing w:line="360" w:lineRule="auto"/>
+              <w:rPr>
+                <w:sz w:val="28"/>
+                <w:szCs w:val="28"/>
+              </w:rPr>
+              <w:pBdr>
+                <w:top w:val="none" w:color="000000" w:sz="4" w:space="0"/>
+                <w:left w:val="none" w:color="000000" w:sz="4" w:space="0"/>
+                <w:bottom w:val="none" w:color="000000" w:sz="4" w:space="0"/>
+                <w:right w:val="none" w:color="000000" w:sz="4" w:space="0"/>
+              </w:pBdr>
+            </w:pPr>
+            <w:r>
+              <w:rPr>
+                <w:rFonts w:ascii="Times New Roman" w:hAnsi="Times New Roman" w:eastAsia="Times New Roman" w:cs="Times New Roman"/>
+                <w:color w:val="000000"/>
+                <w:sz w:val="28"/>
+                <w:szCs w:val="28"/>
+              </w:rPr>
+              <w:t xml:space="preserve">2</w:t>
+            </w:r>
+            <w:r>
+              <w:rPr>
+                <w:sz w:val="28"/>
+                <w:szCs w:val="28"/>
+              </w:rPr>
+            </w:r>
+          </w:p>
+        </w:tc>
+      </w:tr>
+      <w:tr>
+        <w:trPr/>
+        <w:tc>
+          <w:tcPr>
+            <w:tcBorders>
+              <w:top w:val="single" w:color="000000" w:sz="4" w:space="0"/>
+              <w:left w:val="single" w:color="000000" w:sz="4" w:space="0"/>
+              <w:bottom w:val="single" w:color="000000" w:sz="4" w:space="0"/>
+              <w:right w:val="single" w:color="000000" w:sz="4" w:space="0"/>
+            </w:tcBorders>
+            <w:tcW w:w="1928" w:type="dxa"/>
+            <w:vAlign w:val="center"/>
+            <w:textDirection w:val="lrTb"/>
+            <w:noWrap w:val="false"/>
+          </w:tcPr>
+          <w:p>
+            <w:pPr>
+              <w:ind w:left="0" w:right="0" w:firstLine="0"/>
+              <w:spacing w:line="360" w:lineRule="auto"/>
+              <w:rPr>
+                <w:sz w:val="28"/>
+                <w:szCs w:val="28"/>
+              </w:rPr>
+              <w:pBdr>
+                <w:top w:val="none" w:color="000000" w:sz="4" w:space="0"/>
+                <w:left w:val="none" w:color="000000" w:sz="4" w:space="0"/>
+                <w:bottom w:val="none" w:color="000000" w:sz="4" w:space="0"/>
+                <w:right w:val="none" w:color="000000" w:sz="4" w:space="0"/>
+              </w:pBdr>
+            </w:pPr>
+            <w:r>
+              <w:rPr>
+                <w:rFonts w:ascii="Times New Roman" w:hAnsi="Times New Roman" w:eastAsia="Times New Roman" w:cs="Times New Roman"/>
+                <w:color w:val="000000"/>
+                <w:sz w:val="28"/>
+                <w:szCs w:val="28"/>
+              </w:rPr>
+              <w:t xml:space="preserve">MP3</w:t>
+            </w:r>
+            <w:r>
+              <w:rPr>
+                <w:sz w:val="28"/>
+                <w:szCs w:val="28"/>
+              </w:rPr>
+            </w:r>
+          </w:p>
+        </w:tc>
+        <w:tc>
+          <w:tcPr>
+            <w:tcBorders>
+              <w:top w:val="single" w:color="000000" w:sz="4" w:space="0"/>
+              <w:left w:val="single" w:color="000000" w:sz="4" w:space="0"/>
+              <w:bottom w:val="single" w:color="000000" w:sz="4" w:space="0"/>
+              <w:right w:val="single" w:color="000000" w:sz="4" w:space="0"/>
+            </w:tcBorders>
+            <w:tcW w:w="1928" w:type="dxa"/>
+            <w:vAlign w:val="center"/>
+            <w:textDirection w:val="lrTb"/>
+            <w:noWrap w:val="false"/>
+          </w:tcPr>
+          <w:p>
+            <w:pPr>
+              <w:ind w:left="0" w:right="0" w:firstLine="0"/>
+              <w:spacing w:line="360" w:lineRule="auto"/>
+              <w:rPr>
+                <w:sz w:val="28"/>
+                <w:szCs w:val="28"/>
+              </w:rPr>
+              <w:pBdr>
+                <w:top w:val="none" w:color="000000" w:sz="4" w:space="0"/>
+                <w:left w:val="none" w:color="000000" w:sz="4" w:space="0"/>
+                <w:bottom w:val="none" w:color="000000" w:sz="4" w:space="0"/>
+                <w:right w:val="none" w:color="000000" w:sz="4" w:space="0"/>
+              </w:pBdr>
+            </w:pPr>
+            <w:r>
+              <w:rPr>
+                <w:rFonts w:ascii="Times New Roman" w:hAnsi="Times New Roman" w:eastAsia="Times New Roman" w:cs="Times New Roman"/>
+                <w:color w:val="000000"/>
+                <w:sz w:val="28"/>
+                <w:szCs w:val="28"/>
+              </w:rPr>
+              <w:t xml:space="preserve">переменная</w:t>
+            </w:r>
+            <w:r>
+              <w:rPr>
+                <w:sz w:val="28"/>
+                <w:szCs w:val="28"/>
+              </w:rPr>
+            </w:r>
+          </w:p>
+        </w:tc>
+        <w:tc>
+          <w:tcPr>
+            <w:tcBorders>
+              <w:top w:val="single" w:color="000000" w:sz="4" w:space="0"/>
+              <w:left w:val="single" w:color="000000" w:sz="4" w:space="0"/>
+              <w:bottom w:val="single" w:color="000000" w:sz="4" w:space="0"/>
+              <w:right w:val="single" w:color="000000" w:sz="4" w:space="0"/>
+            </w:tcBorders>
+            <w:tcW w:w="1928" w:type="dxa"/>
+            <w:vAlign w:val="center"/>
+            <w:textDirection w:val="lrTb"/>
+            <w:noWrap w:val="false"/>
+          </w:tcPr>
+          <w:p>
+            <w:pPr>
+              <w:ind w:left="0" w:right="0" w:firstLine="0"/>
+              <w:spacing w:line="360" w:lineRule="auto"/>
+              <w:rPr>
+                <w:sz w:val="28"/>
+                <w:szCs w:val="28"/>
+              </w:rPr>
+              <w:pBdr>
+                <w:top w:val="none" w:color="000000" w:sz="4" w:space="0"/>
+                <w:left w:val="none" w:color="000000" w:sz="4" w:space="0"/>
+                <w:bottom w:val="none" w:color="000000" w:sz="4" w:space="0"/>
+                <w:right w:val="none" w:color="000000" w:sz="4" w:space="0"/>
+              </w:pBdr>
+            </w:pPr>
+            <w:r>
+              <w:rPr>
+                <w:rFonts w:ascii="Times New Roman" w:hAnsi="Times New Roman" w:eastAsia="Times New Roman" w:cs="Times New Roman"/>
+                <w:color w:val="000000"/>
+                <w:sz w:val="28"/>
+                <w:szCs w:val="28"/>
+              </w:rPr>
+              <w:t xml:space="preserve">до 48</w:t>
+            </w:r>
+            <w:r>
+              <w:rPr>
+                <w:sz w:val="28"/>
+                <w:szCs w:val="28"/>
+              </w:rPr>
+            </w:r>
+          </w:p>
+        </w:tc>
+        <w:tc>
+          <w:tcPr>
+            <w:tcBorders>
+              <w:top w:val="single" w:color="000000" w:sz="4" w:space="0"/>
+              <w:left w:val="single" w:color="000000" w:sz="4" w:space="0"/>
+              <w:bottom w:val="single" w:color="000000" w:sz="4" w:space="0"/>
+              <w:right w:val="single" w:color="000000" w:sz="4" w:space="0"/>
+            </w:tcBorders>
+            <w:tcW w:w="1928" w:type="dxa"/>
+            <w:vAlign w:val="center"/>
+            <w:textDirection w:val="lrTb"/>
+            <w:noWrap w:val="false"/>
+          </w:tcPr>
+          <w:p>
+            <w:pPr>
+              <w:ind w:left="0" w:right="0" w:firstLine="0"/>
+              <w:spacing w:line="360" w:lineRule="auto"/>
+              <w:rPr>
+                <w:sz w:val="28"/>
+                <w:szCs w:val="28"/>
+              </w:rPr>
+              <w:pBdr>
+                <w:top w:val="none" w:color="000000" w:sz="4" w:space="0"/>
+                <w:left w:val="none" w:color="000000" w:sz="4" w:space="0"/>
+                <w:bottom w:val="none" w:color="000000" w:sz="4" w:space="0"/>
+                <w:right w:val="none" w:color="000000" w:sz="4" w:space="0"/>
+              </w:pBdr>
+            </w:pPr>
+            <w:r>
+              <w:rPr>
+                <w:rFonts w:ascii="Times New Roman" w:hAnsi="Times New Roman" w:eastAsia="Times New Roman" w:cs="Times New Roman"/>
+                <w:color w:val="000000"/>
+                <w:sz w:val="28"/>
+                <w:szCs w:val="28"/>
+              </w:rPr>
+              <w:t xml:space="preserve">2</w:t>
+            </w:r>
+            <w:r>
+              <w:rPr>
+                <w:sz w:val="28"/>
+                <w:szCs w:val="28"/>
+              </w:rPr>
+            </w:r>
+          </w:p>
+        </w:tc>
+        <w:tc>
+          <w:tcPr>
+            <w:tcBorders>
+              <w:top w:val="single" w:color="000000" w:sz="4" w:space="0"/>
+              <w:left w:val="single" w:color="000000" w:sz="4" w:space="0"/>
+              <w:bottom w:val="single" w:color="000000" w:sz="4" w:space="0"/>
+              <w:right w:val="single" w:color="000000" w:sz="4" w:space="0"/>
+            </w:tcBorders>
+            <w:tcW w:w="1928" w:type="dxa"/>
+            <w:vAlign w:val="center"/>
+            <w:textDirection w:val="lrTb"/>
+            <w:noWrap w:val="false"/>
+          </w:tcPr>
+          <w:p>
+            <w:pPr>
+              <w:ind w:left="0" w:right="0" w:firstLine="0"/>
+              <w:spacing w:line="360" w:lineRule="auto"/>
+              <w:rPr>
+                <w:sz w:val="28"/>
+                <w:szCs w:val="28"/>
+              </w:rPr>
+              <w:pBdr>
+                <w:top w:val="none" w:color="000000" w:sz="4" w:space="0"/>
+                <w:left w:val="none" w:color="000000" w:sz="4" w:space="0"/>
+                <w:bottom w:val="none" w:color="000000" w:sz="4" w:space="0"/>
+                <w:right w:val="none" w:color="000000" w:sz="4" w:space="0"/>
+              </w:pBdr>
+            </w:pPr>
+            <w:r>
+              <w:rPr>
+                <w:rFonts w:ascii="Times New Roman" w:hAnsi="Times New Roman" w:eastAsia="Times New Roman" w:cs="Times New Roman"/>
+                <w:color w:val="000000"/>
+                <w:sz w:val="28"/>
+                <w:szCs w:val="28"/>
+              </w:rPr>
+              <w:t xml:space="preserve">11</w:t>
+            </w:r>
+            <w:r>
+              <w:rPr>
+                <w:sz w:val="28"/>
+                <w:szCs w:val="28"/>
+              </w:rPr>
+            </w:r>
+          </w:p>
+        </w:tc>
+      </w:tr>
+      <w:tr>
+        <w:trPr/>
+        <w:tc>
+          <w:tcPr>
+            <w:tcBorders>
+              <w:top w:val="single" w:color="000000" w:sz="4" w:space="0"/>
+              <w:left w:val="single" w:color="000000" w:sz="4" w:space="0"/>
+              <w:bottom w:val="single" w:color="000000" w:sz="4" w:space="0"/>
+              <w:right w:val="single" w:color="000000" w:sz="4" w:space="0"/>
+            </w:tcBorders>
+            <w:tcW w:w="1928" w:type="dxa"/>
+            <w:vAlign w:val="center"/>
+            <w:textDirection w:val="lrTb"/>
+            <w:noWrap w:val="false"/>
+          </w:tcPr>
+          <w:p>
+            <w:pPr>
+              <w:ind w:left="0" w:right="0" w:firstLine="0"/>
+              <w:spacing w:line="360" w:lineRule="auto"/>
+              <w:rPr>
+                <w:sz w:val="28"/>
+                <w:szCs w:val="28"/>
+              </w:rPr>
+              <w:pBdr>
+                <w:top w:val="none" w:color="000000" w:sz="4" w:space="0"/>
+                <w:left w:val="none" w:color="000000" w:sz="4" w:space="0"/>
+                <w:bottom w:val="none" w:color="000000" w:sz="4" w:space="0"/>
+                <w:right w:val="none" w:color="000000" w:sz="4" w:space="0"/>
+              </w:pBdr>
+            </w:pPr>
+            <w:r>
+              <w:rPr>
+                <w:rFonts w:ascii="Times New Roman" w:hAnsi="Times New Roman" w:eastAsia="Times New Roman" w:cs="Times New Roman"/>
+                <w:color w:val="000000"/>
+                <w:sz w:val="28"/>
+                <w:szCs w:val="28"/>
+              </w:rPr>
+              <w:t xml:space="preserve">AAC</w:t>
+            </w:r>
+            <w:r>
+              <w:rPr>
+                <w:sz w:val="28"/>
+                <w:szCs w:val="28"/>
+              </w:rPr>
+            </w:r>
+          </w:p>
+        </w:tc>
+        <w:tc>
+          <w:tcPr>
+            <w:tcBorders>
+              <w:top w:val="single" w:color="000000" w:sz="4" w:space="0"/>
+              <w:left w:val="single" w:color="000000" w:sz="4" w:space="0"/>
+              <w:bottom w:val="single" w:color="000000" w:sz="4" w:space="0"/>
+              <w:right w:val="single" w:color="000000" w:sz="4" w:space="0"/>
+            </w:tcBorders>
+            <w:tcW w:w="1928" w:type="dxa"/>
+            <w:vAlign w:val="center"/>
+            <w:textDirection w:val="lrTb"/>
+            <w:noWrap w:val="false"/>
+          </w:tcPr>
+          <w:p>
+            <w:pPr>
+              <w:ind w:left="0" w:right="0" w:firstLine="0"/>
+              <w:spacing w:line="360" w:lineRule="auto"/>
+              <w:rPr>
+                <w:sz w:val="28"/>
+                <w:szCs w:val="28"/>
+              </w:rPr>
+              <w:pBdr>
+                <w:top w:val="none" w:color="000000" w:sz="4" w:space="0"/>
+                <w:left w:val="none" w:color="000000" w:sz="4" w:space="0"/>
+                <w:bottom w:val="none" w:color="000000" w:sz="4" w:space="0"/>
+                <w:right w:val="none" w:color="000000" w:sz="4" w:space="0"/>
+              </w:pBdr>
+            </w:pPr>
+            <w:r>
+              <w:rPr>
+                <w:rFonts w:ascii="Times New Roman" w:hAnsi="Times New Roman" w:eastAsia="Times New Roman" w:cs="Times New Roman"/>
+                <w:color w:val="000000"/>
+                <w:sz w:val="28"/>
+                <w:szCs w:val="28"/>
+              </w:rPr>
+              <w:t xml:space="preserve">переменная</w:t>
+            </w:r>
+            <w:r>
+              <w:rPr>
+                <w:sz w:val="28"/>
+                <w:szCs w:val="28"/>
+              </w:rPr>
+            </w:r>
+          </w:p>
+        </w:tc>
+        <w:tc>
+          <w:tcPr>
+            <w:tcBorders>
+              <w:top w:val="single" w:color="000000" w:sz="4" w:space="0"/>
+              <w:left w:val="single" w:color="000000" w:sz="4" w:space="0"/>
+              <w:bottom w:val="single" w:color="000000" w:sz="4" w:space="0"/>
+              <w:right w:val="single" w:color="000000" w:sz="4" w:space="0"/>
+            </w:tcBorders>
+            <w:tcW w:w="1928" w:type="dxa"/>
+            <w:vAlign w:val="center"/>
+            <w:textDirection w:val="lrTb"/>
+            <w:noWrap w:val="false"/>
+          </w:tcPr>
+          <w:p>
+            <w:pPr>
+              <w:ind w:left="0" w:right="0" w:firstLine="0"/>
+              <w:spacing w:line="360" w:lineRule="auto"/>
+              <w:rPr>
+                <w:sz w:val="28"/>
+                <w:szCs w:val="28"/>
+              </w:rPr>
+              <w:pBdr>
+                <w:top w:val="none" w:color="000000" w:sz="4" w:space="0"/>
+                <w:left w:val="none" w:color="000000" w:sz="4" w:space="0"/>
+                <w:bottom w:val="none" w:color="000000" w:sz="4" w:space="0"/>
+                <w:right w:val="none" w:color="000000" w:sz="4" w:space="0"/>
+              </w:pBdr>
+            </w:pPr>
+            <w:r>
+              <w:rPr>
+                <w:rFonts w:ascii="Times New Roman" w:hAnsi="Times New Roman" w:eastAsia="Times New Roman" w:cs="Times New Roman"/>
+                <w:color w:val="000000"/>
+                <w:sz w:val="28"/>
+                <w:szCs w:val="28"/>
+              </w:rPr>
+              <w:t xml:space="preserve">до 96</w:t>
+            </w:r>
+            <w:r>
+              <w:rPr>
+                <w:sz w:val="28"/>
+                <w:szCs w:val="28"/>
+              </w:rPr>
+            </w:r>
+          </w:p>
+        </w:tc>
+        <w:tc>
+          <w:tcPr>
+            <w:tcBorders>
+              <w:top w:val="single" w:color="000000" w:sz="4" w:space="0"/>
+              <w:left w:val="single" w:color="000000" w:sz="4" w:space="0"/>
+              <w:bottom w:val="single" w:color="000000" w:sz="4" w:space="0"/>
+              <w:right w:val="single" w:color="000000" w:sz="4" w:space="0"/>
+            </w:tcBorders>
+            <w:tcW w:w="1928" w:type="dxa"/>
+            <w:vAlign w:val="center"/>
+            <w:textDirection w:val="lrTb"/>
+            <w:noWrap w:val="false"/>
+          </w:tcPr>
+          <w:p>
+            <w:pPr>
+              <w:ind w:left="0" w:right="0" w:firstLine="0"/>
+              <w:spacing w:line="360" w:lineRule="auto"/>
+              <w:rPr>
+                <w:sz w:val="28"/>
+                <w:szCs w:val="28"/>
+              </w:rPr>
+              <w:pBdr>
+                <w:top w:val="none" w:color="000000" w:sz="4" w:space="0"/>
+                <w:left w:val="none" w:color="000000" w:sz="4" w:space="0"/>
+                <w:bottom w:val="none" w:color="000000" w:sz="4" w:space="0"/>
+                <w:right w:val="none" w:color="000000" w:sz="4" w:space="0"/>
+              </w:pBdr>
+            </w:pPr>
+            <w:r>
+              <w:rPr>
+                <w:rFonts w:ascii="Times New Roman" w:hAnsi="Times New Roman" w:eastAsia="Times New Roman" w:cs="Times New Roman"/>
+                <w:color w:val="000000"/>
+                <w:sz w:val="28"/>
+                <w:szCs w:val="28"/>
+              </w:rPr>
+              <w:t xml:space="preserve">до 48</w:t>
+            </w:r>
+            <w:r>
+              <w:rPr>
+                <w:sz w:val="28"/>
+                <w:szCs w:val="28"/>
+              </w:rPr>
+            </w:r>
+          </w:p>
+        </w:tc>
+        <w:tc>
+          <w:tcPr>
+            <w:tcBorders>
+              <w:top w:val="single" w:color="000000" w:sz="4" w:space="0"/>
+              <w:left w:val="single" w:color="000000" w:sz="4" w:space="0"/>
+              <w:bottom w:val="single" w:color="000000" w:sz="4" w:space="0"/>
+              <w:right w:val="single" w:color="000000" w:sz="4" w:space="0"/>
+            </w:tcBorders>
+            <w:tcW w:w="1928" w:type="dxa"/>
+            <w:vAlign w:val="center"/>
+            <w:textDirection w:val="lrTb"/>
+            <w:noWrap w:val="false"/>
+          </w:tcPr>
+          <w:p>
+            <w:pPr>
+              <w:ind w:left="0" w:right="0" w:firstLine="0"/>
+              <w:spacing w:line="360" w:lineRule="auto"/>
+              <w:rPr>
+                <w:sz w:val="28"/>
+                <w:szCs w:val="28"/>
+              </w:rPr>
+              <w:pBdr>
+                <w:top w:val="none" w:color="000000" w:sz="4" w:space="0"/>
+                <w:left w:val="none" w:color="000000" w:sz="4" w:space="0"/>
+                <w:bottom w:val="none" w:color="000000" w:sz="4" w:space="0"/>
+                <w:right w:val="none" w:color="000000" w:sz="4" w:space="0"/>
+              </w:pBdr>
+            </w:pPr>
+            <w:r>
+              <w:rPr>
+                <w:rFonts w:ascii="Times New Roman" w:hAnsi="Times New Roman" w:eastAsia="Times New Roman" w:cs="Times New Roman"/>
+                <w:color w:val="000000"/>
+                <w:sz w:val="28"/>
+                <w:szCs w:val="28"/>
+              </w:rPr>
+              <w:t xml:space="preserve">с потерями</w:t>
+            </w:r>
+            <w:r>
+              <w:rPr>
+                <w:sz w:val="28"/>
+                <w:szCs w:val="28"/>
+              </w:rPr>
+            </w:r>
+          </w:p>
+        </w:tc>
+      </w:tr>
+      <w:tr>
+        <w:trPr/>
+        <w:tc>
+          <w:tcPr>
+            <w:tcBorders>
+              <w:top w:val="single" w:color="000000" w:sz="4" w:space="0"/>
+              <w:left w:val="single" w:color="000000" w:sz="4" w:space="0"/>
+              <w:bottom w:val="single" w:color="000000" w:sz="4" w:space="0"/>
+              <w:right w:val="single" w:color="000000" w:sz="4" w:space="0"/>
+            </w:tcBorders>
+            <w:tcW w:w="1928" w:type="dxa"/>
+            <w:vAlign w:val="center"/>
+            <w:textDirection w:val="lrTb"/>
+            <w:noWrap w:val="false"/>
+          </w:tcPr>
+          <w:p>
+            <w:pPr>
+              <w:ind w:left="0" w:right="0" w:firstLine="0"/>
+              <w:spacing w:line="360" w:lineRule="auto"/>
+              <w:rPr>
+                <w:sz w:val="28"/>
+                <w:szCs w:val="28"/>
+              </w:rPr>
+              <w:pBdr>
+                <w:top w:val="none" w:color="000000" w:sz="4" w:space="0"/>
+                <w:left w:val="none" w:color="000000" w:sz="4" w:space="0"/>
+                <w:bottom w:val="none" w:color="000000" w:sz="4" w:space="0"/>
+                <w:right w:val="none" w:color="000000" w:sz="4" w:space="0"/>
+              </w:pBdr>
+            </w:pPr>
+            <w:r>
+              <w:rPr>
+                <w:rFonts w:ascii="Times New Roman" w:hAnsi="Times New Roman" w:eastAsia="Times New Roman" w:cs="Times New Roman"/>
+                <w:color w:val="000000"/>
+                <w:sz w:val="28"/>
+                <w:szCs w:val="28"/>
+              </w:rPr>
+              <w:t xml:space="preserve">AAC+ (SBR)</w:t>
+            </w:r>
+            <w:r>
+              <w:rPr>
+                <w:sz w:val="28"/>
+                <w:szCs w:val="28"/>
+              </w:rPr>
+            </w:r>
+          </w:p>
+        </w:tc>
+        <w:tc>
+          <w:tcPr>
+            <w:tcBorders>
+              <w:top w:val="single" w:color="000000" w:sz="4" w:space="0"/>
+              <w:left w:val="single" w:color="000000" w:sz="4" w:space="0"/>
+              <w:bottom w:val="single" w:color="000000" w:sz="4" w:space="0"/>
+              <w:right w:val="single" w:color="000000" w:sz="4" w:space="0"/>
+            </w:tcBorders>
+            <w:tcW w:w="1928" w:type="dxa"/>
+            <w:vAlign w:val="center"/>
+            <w:textDirection w:val="lrTb"/>
+            <w:noWrap w:val="false"/>
+          </w:tcPr>
+          <w:p>
+            <w:pPr>
+              <w:ind w:left="0" w:right="0" w:firstLine="0"/>
+              <w:spacing w:line="360" w:lineRule="auto"/>
+              <w:rPr>
+                <w:sz w:val="28"/>
+                <w:szCs w:val="28"/>
+              </w:rPr>
+              <w:pBdr>
+                <w:top w:val="none" w:color="000000" w:sz="4" w:space="0"/>
+                <w:left w:val="none" w:color="000000" w:sz="4" w:space="0"/>
+                <w:bottom w:val="none" w:color="000000" w:sz="4" w:space="0"/>
+                <w:right w:val="none" w:color="000000" w:sz="4" w:space="0"/>
+              </w:pBdr>
+            </w:pPr>
+            <w:r>
+              <w:rPr>
+                <w:rFonts w:ascii="Times New Roman" w:hAnsi="Times New Roman" w:eastAsia="Times New Roman" w:cs="Times New Roman"/>
+                <w:color w:val="000000"/>
+                <w:sz w:val="28"/>
+                <w:szCs w:val="28"/>
+              </w:rPr>
+              <w:t xml:space="preserve">переменная</w:t>
+            </w:r>
+            <w:r>
+              <w:rPr>
+                <w:sz w:val="28"/>
+                <w:szCs w:val="28"/>
+              </w:rPr>
+            </w:r>
+          </w:p>
+        </w:tc>
+        <w:tc>
+          <w:tcPr>
+            <w:tcBorders>
+              <w:top w:val="single" w:color="000000" w:sz="4" w:space="0"/>
+              <w:left w:val="single" w:color="000000" w:sz="4" w:space="0"/>
+              <w:bottom w:val="single" w:color="000000" w:sz="4" w:space="0"/>
+              <w:right w:val="single" w:color="000000" w:sz="4" w:space="0"/>
+            </w:tcBorders>
+            <w:tcW w:w="1928" w:type="dxa"/>
+            <w:vAlign w:val="center"/>
+            <w:textDirection w:val="lrTb"/>
+            <w:noWrap w:val="false"/>
+          </w:tcPr>
+          <w:p>
+            <w:pPr>
+              <w:ind w:left="0" w:right="0" w:firstLine="0"/>
+              <w:spacing w:line="360" w:lineRule="auto"/>
+              <w:rPr>
+                <w:sz w:val="28"/>
+                <w:szCs w:val="28"/>
+              </w:rPr>
+              <w:pBdr>
+                <w:top w:val="none" w:color="000000" w:sz="4" w:space="0"/>
+                <w:left w:val="none" w:color="000000" w:sz="4" w:space="0"/>
+                <w:bottom w:val="none" w:color="000000" w:sz="4" w:space="0"/>
+                <w:right w:val="none" w:color="000000" w:sz="4" w:space="0"/>
+              </w:pBdr>
+            </w:pPr>
+            <w:r>
+              <w:rPr>
+                <w:rFonts w:ascii="Times New Roman" w:hAnsi="Times New Roman" w:eastAsia="Times New Roman" w:cs="Times New Roman"/>
+                <w:color w:val="000000"/>
+                <w:sz w:val="28"/>
+                <w:szCs w:val="28"/>
+              </w:rPr>
+              <w:t xml:space="preserve">до 48</w:t>
+            </w:r>
+            <w:r>
+              <w:rPr>
+                <w:sz w:val="28"/>
+                <w:szCs w:val="28"/>
+              </w:rPr>
+            </w:r>
+          </w:p>
+        </w:tc>
+        <w:tc>
+          <w:tcPr>
+            <w:tcBorders>
+              <w:top w:val="single" w:color="000000" w:sz="4" w:space="0"/>
+              <w:left w:val="single" w:color="000000" w:sz="4" w:space="0"/>
+              <w:bottom w:val="single" w:color="000000" w:sz="4" w:space="0"/>
+              <w:right w:val="single" w:color="000000" w:sz="4" w:space="0"/>
+            </w:tcBorders>
+            <w:tcW w:w="1928" w:type="dxa"/>
+            <w:vAlign w:val="center"/>
+            <w:textDirection w:val="lrTb"/>
+            <w:noWrap w:val="false"/>
+          </w:tcPr>
+          <w:p>
+            <w:pPr>
+              <w:ind w:left="0" w:right="0" w:firstLine="0"/>
+              <w:spacing w:line="360" w:lineRule="auto"/>
+              <w:rPr>
+                <w:sz w:val="28"/>
+                <w:szCs w:val="28"/>
+              </w:rPr>
+              <w:pBdr>
+                <w:top w:val="none" w:color="000000" w:sz="4" w:space="0"/>
+                <w:left w:val="none" w:color="000000" w:sz="4" w:space="0"/>
+                <w:bottom w:val="none" w:color="000000" w:sz="4" w:space="0"/>
+                <w:right w:val="none" w:color="000000" w:sz="4" w:space="0"/>
+              </w:pBdr>
+            </w:pPr>
+            <w:r>
+              <w:rPr>
+                <w:rFonts w:ascii="Times New Roman" w:hAnsi="Times New Roman" w:eastAsia="Times New Roman" w:cs="Times New Roman"/>
+                <w:color w:val="000000"/>
+                <w:sz w:val="28"/>
+                <w:szCs w:val="28"/>
+              </w:rPr>
+              <w:t xml:space="preserve">2</w:t>
+            </w:r>
+            <w:r>
+              <w:rPr>
+                <w:sz w:val="28"/>
+                <w:szCs w:val="28"/>
+              </w:rPr>
+            </w:r>
+          </w:p>
+        </w:tc>
+        <w:tc>
+          <w:tcPr>
+            <w:tcBorders>
+              <w:top w:val="single" w:color="000000" w:sz="4" w:space="0"/>
+              <w:left w:val="single" w:color="000000" w:sz="4" w:space="0"/>
+              <w:bottom w:val="single" w:color="000000" w:sz="4" w:space="0"/>
+              <w:right w:val="single" w:color="000000" w:sz="4" w:space="0"/>
+            </w:tcBorders>
+            <w:tcW w:w="1928" w:type="dxa"/>
+            <w:vAlign w:val="center"/>
+            <w:textDirection w:val="lrTb"/>
+            <w:noWrap w:val="false"/>
+          </w:tcPr>
+          <w:p>
+            <w:pPr>
+              <w:ind w:left="0" w:right="0" w:firstLine="0"/>
+              <w:spacing w:line="360" w:lineRule="auto"/>
+              <w:rPr>
+                <w:sz w:val="28"/>
+                <w:szCs w:val="28"/>
+              </w:rPr>
+              <w:pBdr>
+                <w:top w:val="none" w:color="000000" w:sz="4" w:space="0"/>
+                <w:left w:val="none" w:color="000000" w:sz="4" w:space="0"/>
+                <w:bottom w:val="none" w:color="000000" w:sz="4" w:space="0"/>
+                <w:right w:val="none" w:color="000000" w:sz="4" w:space="0"/>
+              </w:pBdr>
+            </w:pPr>
+            <w:r>
+              <w:rPr>
+                <w:rFonts w:ascii="Times New Roman" w:hAnsi="Times New Roman" w:eastAsia="Times New Roman" w:cs="Times New Roman"/>
+                <w:color w:val="000000"/>
+                <w:sz w:val="28"/>
+                <w:szCs w:val="28"/>
+              </w:rPr>
+              <w:t xml:space="preserve">с потерями</w:t>
+            </w:r>
+            <w:r>
+              <w:rPr>
+                <w:sz w:val="28"/>
+                <w:szCs w:val="28"/>
+              </w:rPr>
+            </w:r>
+          </w:p>
+        </w:tc>
+      </w:tr>
+      <w:tr>
+        <w:trPr/>
+        <w:tc>
+          <w:tcPr>
+            <w:tcBorders>
+              <w:top w:val="single" w:color="000000" w:sz="4" w:space="0"/>
+              <w:left w:val="single" w:color="000000" w:sz="4" w:space="0"/>
+              <w:bottom w:val="single" w:color="000000" w:sz="4" w:space="0"/>
+              <w:right w:val="single" w:color="000000" w:sz="4" w:space="0"/>
+            </w:tcBorders>
+            <w:tcW w:w="1928" w:type="dxa"/>
+            <w:vAlign w:val="center"/>
+            <w:textDirection w:val="lrTb"/>
+            <w:noWrap w:val="false"/>
+          </w:tcPr>
+          <w:p>
+            <w:pPr>
+              <w:ind w:left="0" w:right="0" w:firstLine="0"/>
+              <w:spacing w:line="360" w:lineRule="auto"/>
+              <w:rPr>
+                <w:sz w:val="28"/>
+                <w:szCs w:val="28"/>
+              </w:rPr>
+              <w:pBdr>
+                <w:top w:val="none" w:color="000000" w:sz="4" w:space="0"/>
+                <w:left w:val="none" w:color="000000" w:sz="4" w:space="0"/>
+                <w:bottom w:val="none" w:color="000000" w:sz="4" w:space="0"/>
+                <w:right w:val="none" w:color="000000" w:sz="4" w:space="0"/>
+              </w:pBdr>
+            </w:pPr>
+            <w:r>
+              <w:rPr>
+                <w:rFonts w:ascii="Times New Roman" w:hAnsi="Times New Roman" w:eastAsia="Times New Roman" w:cs="Times New Roman"/>
+                <w:color w:val="000000"/>
+                <w:sz w:val="28"/>
+                <w:szCs w:val="28"/>
+              </w:rPr>
+              <w:t xml:space="preserve">Ogg Vorbis</w:t>
+            </w:r>
+            <w:r>
+              <w:rPr>
+                <w:sz w:val="28"/>
+                <w:szCs w:val="28"/>
+              </w:rPr>
+            </w:r>
+          </w:p>
+        </w:tc>
+        <w:tc>
+          <w:tcPr>
+            <w:tcBorders>
+              <w:top w:val="single" w:color="000000" w:sz="4" w:space="0"/>
+              <w:left w:val="single" w:color="000000" w:sz="4" w:space="0"/>
+              <w:bottom w:val="single" w:color="000000" w:sz="4" w:space="0"/>
+              <w:right w:val="single" w:color="000000" w:sz="4" w:space="0"/>
+            </w:tcBorders>
+            <w:tcW w:w="1928" w:type="dxa"/>
+            <w:vAlign w:val="center"/>
+            <w:textDirection w:val="lrTb"/>
+            <w:noWrap w:val="false"/>
+          </w:tcPr>
+          <w:p>
+            <w:pPr>
+              <w:ind w:left="0" w:right="0" w:firstLine="0"/>
+              <w:spacing w:line="360" w:lineRule="auto"/>
+              <w:rPr>
+                <w:sz w:val="28"/>
+                <w:szCs w:val="28"/>
+              </w:rPr>
+              <w:pBdr>
+                <w:top w:val="none" w:color="000000" w:sz="4" w:space="0"/>
+                <w:left w:val="none" w:color="000000" w:sz="4" w:space="0"/>
+                <w:bottom w:val="none" w:color="000000" w:sz="4" w:space="0"/>
+                <w:right w:val="none" w:color="000000" w:sz="4" w:space="0"/>
+              </w:pBdr>
+            </w:pPr>
+            <w:r>
+              <w:rPr>
+                <w:rFonts w:ascii="Times New Roman" w:hAnsi="Times New Roman" w:eastAsia="Times New Roman" w:cs="Times New Roman"/>
+                <w:color w:val="000000"/>
+                <w:sz w:val="28"/>
+                <w:szCs w:val="28"/>
+              </w:rPr>
+              <w:t xml:space="preserve">до 32</w:t>
+            </w:r>
+            <w:r>
+              <w:rPr>
+                <w:sz w:val="28"/>
+                <w:szCs w:val="28"/>
+              </w:rPr>
+            </w:r>
+          </w:p>
+        </w:tc>
+        <w:tc>
+          <w:tcPr>
+            <w:tcBorders>
+              <w:top w:val="single" w:color="000000" w:sz="4" w:space="0"/>
+              <w:left w:val="single" w:color="000000" w:sz="4" w:space="0"/>
+              <w:bottom w:val="single" w:color="000000" w:sz="4" w:space="0"/>
+              <w:right w:val="single" w:color="000000" w:sz="4" w:space="0"/>
+            </w:tcBorders>
+            <w:tcW w:w="1928" w:type="dxa"/>
+            <w:vAlign w:val="center"/>
+            <w:textDirection w:val="lrTb"/>
+            <w:noWrap w:val="false"/>
+          </w:tcPr>
+          <w:p>
+            <w:pPr>
+              <w:ind w:left="0" w:right="0" w:firstLine="0"/>
+              <w:spacing w:line="360" w:lineRule="auto"/>
+              <w:rPr>
+                <w:sz w:val="28"/>
+                <w:szCs w:val="28"/>
+              </w:rPr>
+              <w:pBdr>
+                <w:top w:val="none" w:color="000000" w:sz="4" w:space="0"/>
+                <w:left w:val="none" w:color="000000" w:sz="4" w:space="0"/>
+                <w:bottom w:val="none" w:color="000000" w:sz="4" w:space="0"/>
+                <w:right w:val="none" w:color="000000" w:sz="4" w:space="0"/>
+              </w:pBdr>
+            </w:pPr>
+            <w:r>
+              <w:rPr>
+                <w:rFonts w:ascii="Times New Roman" w:hAnsi="Times New Roman" w:eastAsia="Times New Roman" w:cs="Times New Roman"/>
+                <w:color w:val="000000"/>
+                <w:sz w:val="28"/>
+                <w:szCs w:val="28"/>
+              </w:rPr>
+              <w:t xml:space="preserve">до 192</w:t>
+            </w:r>
+            <w:r>
+              <w:rPr>
+                <w:sz w:val="28"/>
+                <w:szCs w:val="28"/>
+              </w:rPr>
+            </w:r>
+          </w:p>
+        </w:tc>
+        <w:tc>
+          <w:tcPr>
+            <w:tcBorders>
+              <w:top w:val="single" w:color="000000" w:sz="4" w:space="0"/>
+              <w:left w:val="single" w:color="000000" w:sz="4" w:space="0"/>
+              <w:bottom w:val="single" w:color="000000" w:sz="4" w:space="0"/>
+              <w:right w:val="single" w:color="000000" w:sz="4" w:space="0"/>
+            </w:tcBorders>
+            <w:tcW w:w="1928" w:type="dxa"/>
+            <w:vAlign w:val="center"/>
+            <w:textDirection w:val="lrTb"/>
+            <w:noWrap w:val="false"/>
+          </w:tcPr>
+          <w:p>
+            <w:pPr>
+              <w:ind w:left="0" w:right="0" w:firstLine="0"/>
+              <w:spacing w:line="360" w:lineRule="auto"/>
+              <w:rPr>
+                <w:sz w:val="28"/>
+                <w:szCs w:val="28"/>
+              </w:rPr>
+              <w:pBdr>
+                <w:top w:val="none" w:color="000000" w:sz="4" w:space="0"/>
+                <w:left w:val="none" w:color="000000" w:sz="4" w:space="0"/>
+                <w:bottom w:val="none" w:color="000000" w:sz="4" w:space="0"/>
+                <w:right w:val="none" w:color="000000" w:sz="4" w:space="0"/>
+              </w:pBdr>
+            </w:pPr>
+            <w:r>
+              <w:rPr>
+                <w:rFonts w:ascii="Times New Roman" w:hAnsi="Times New Roman" w:eastAsia="Times New Roman" w:cs="Times New Roman"/>
+                <w:color w:val="000000"/>
+                <w:sz w:val="28"/>
+                <w:szCs w:val="28"/>
+              </w:rPr>
+              <w:t xml:space="preserve">до 255</w:t>
+            </w:r>
+            <w:r>
+              <w:rPr>
+                <w:sz w:val="28"/>
+                <w:szCs w:val="28"/>
+              </w:rPr>
+            </w:r>
+          </w:p>
+        </w:tc>
+        <w:tc>
+          <w:tcPr>
+            <w:tcBorders>
+              <w:top w:val="single" w:color="000000" w:sz="4" w:space="0"/>
+              <w:left w:val="single" w:color="000000" w:sz="4" w:space="0"/>
+              <w:bottom w:val="single" w:color="000000" w:sz="4" w:space="0"/>
+              <w:right w:val="single" w:color="000000" w:sz="4" w:space="0"/>
+            </w:tcBorders>
+            <w:tcW w:w="1928" w:type="dxa"/>
+            <w:vAlign w:val="center"/>
+            <w:textDirection w:val="lrTb"/>
+            <w:noWrap w:val="false"/>
+          </w:tcPr>
+          <w:p>
+            <w:pPr>
+              <w:ind w:left="0" w:right="0" w:firstLine="0"/>
+              <w:spacing w:line="360" w:lineRule="auto"/>
+              <w:rPr>
+                <w:sz w:val="28"/>
+                <w:szCs w:val="28"/>
+              </w:rPr>
+              <w:pBdr>
+                <w:top w:val="none" w:color="000000" w:sz="4" w:space="0"/>
+                <w:left w:val="none" w:color="000000" w:sz="4" w:space="0"/>
+                <w:bottom w:val="none" w:color="000000" w:sz="4" w:space="0"/>
+                <w:right w:val="none" w:color="000000" w:sz="4" w:space="0"/>
+              </w:pBdr>
+            </w:pPr>
+            <w:r>
+              <w:rPr>
+                <w:rFonts w:ascii="Times New Roman" w:hAnsi="Times New Roman" w:eastAsia="Times New Roman" w:cs="Times New Roman"/>
+                <w:color w:val="000000"/>
+                <w:sz w:val="28"/>
+                <w:szCs w:val="28"/>
+              </w:rPr>
+              <w:t xml:space="preserve">с потерями</w:t>
+            </w:r>
+            <w:r>
+              <w:rPr>
+                <w:sz w:val="28"/>
+                <w:szCs w:val="28"/>
+              </w:rPr>
+            </w:r>
+          </w:p>
+        </w:tc>
+      </w:tr>
+      <w:tr>
+        <w:trPr/>
+        <w:tc>
+          <w:tcPr>
+            <w:tcBorders>
+              <w:top w:val="single" w:color="000000" w:sz="4" w:space="0"/>
+              <w:left w:val="single" w:color="000000" w:sz="4" w:space="0"/>
+              <w:bottom w:val="single" w:color="000000" w:sz="4" w:space="0"/>
+              <w:right w:val="single" w:color="000000" w:sz="4" w:space="0"/>
+            </w:tcBorders>
+            <w:tcW w:w="1928" w:type="dxa"/>
+            <w:vAlign w:val="center"/>
+            <w:textDirection w:val="lrTb"/>
+            <w:noWrap w:val="false"/>
+          </w:tcPr>
+          <w:p>
+            <w:pPr>
+              <w:ind w:left="0" w:right="0" w:firstLine="0"/>
+              <w:spacing w:line="360" w:lineRule="auto"/>
+              <w:rPr>
+                <w:sz w:val="28"/>
+                <w:szCs w:val="28"/>
+              </w:rPr>
+              <w:pBdr>
+                <w:top w:val="none" w:color="000000" w:sz="4" w:space="0"/>
+                <w:left w:val="none" w:color="000000" w:sz="4" w:space="0"/>
+                <w:bottom w:val="none" w:color="000000" w:sz="4" w:space="0"/>
+                <w:right w:val="none" w:color="000000" w:sz="4" w:space="0"/>
+              </w:pBdr>
+            </w:pPr>
+            <w:r>
+              <w:rPr>
+                <w:rFonts w:ascii="Times New Roman" w:hAnsi="Times New Roman" w:eastAsia="Times New Roman" w:cs="Times New Roman"/>
+                <w:color w:val="000000"/>
+                <w:sz w:val="28"/>
+                <w:szCs w:val="28"/>
+              </w:rPr>
+              <w:t xml:space="preserve">WMA</w:t>
+            </w:r>
+            <w:r>
+              <w:rPr>
+                <w:sz w:val="28"/>
+                <w:szCs w:val="28"/>
+              </w:rPr>
+            </w:r>
+          </w:p>
+        </w:tc>
+        <w:tc>
+          <w:tcPr>
+            <w:tcBorders>
+              <w:top w:val="single" w:color="000000" w:sz="4" w:space="0"/>
+              <w:left w:val="single" w:color="000000" w:sz="4" w:space="0"/>
+              <w:bottom w:val="single" w:color="000000" w:sz="4" w:space="0"/>
+              <w:right w:val="single" w:color="000000" w:sz="4" w:space="0"/>
+            </w:tcBorders>
+            <w:tcW w:w="1928" w:type="dxa"/>
+            <w:vAlign w:val="center"/>
+            <w:textDirection w:val="lrTb"/>
+            <w:noWrap w:val="false"/>
+          </w:tcPr>
+          <w:p>
+            <w:pPr>
+              <w:ind w:left="0" w:right="0" w:firstLine="0"/>
+              <w:spacing w:line="360" w:lineRule="auto"/>
+              <w:rPr>
+                <w:sz w:val="28"/>
+                <w:szCs w:val="28"/>
+              </w:rPr>
+              <w:pBdr>
+                <w:top w:val="none" w:color="000000" w:sz="4" w:space="0"/>
+                <w:left w:val="none" w:color="000000" w:sz="4" w:space="0"/>
+                <w:bottom w:val="none" w:color="000000" w:sz="4" w:space="0"/>
+                <w:right w:val="none" w:color="000000" w:sz="4" w:space="0"/>
+              </w:pBdr>
+            </w:pPr>
+            <w:r>
+              <w:rPr>
+                <w:rFonts w:ascii="Times New Roman" w:hAnsi="Times New Roman" w:eastAsia="Times New Roman" w:cs="Times New Roman"/>
+                <w:color w:val="000000"/>
+                <w:sz w:val="28"/>
+                <w:szCs w:val="28"/>
+              </w:rPr>
+              <w:t xml:space="preserve">до 24</w:t>
+            </w:r>
+            <w:r>
+              <w:rPr>
+                <w:sz w:val="28"/>
+                <w:szCs w:val="28"/>
+              </w:rPr>
+            </w:r>
+          </w:p>
+        </w:tc>
+        <w:tc>
+          <w:tcPr>
+            <w:tcBorders>
+              <w:top w:val="single" w:color="000000" w:sz="4" w:space="0"/>
+              <w:left w:val="single" w:color="000000" w:sz="4" w:space="0"/>
+              <w:bottom w:val="single" w:color="000000" w:sz="4" w:space="0"/>
+              <w:right w:val="single" w:color="000000" w:sz="4" w:space="0"/>
+            </w:tcBorders>
+            <w:tcW w:w="1928" w:type="dxa"/>
+            <w:vAlign w:val="center"/>
+            <w:textDirection w:val="lrTb"/>
+            <w:noWrap w:val="false"/>
+          </w:tcPr>
+          <w:p>
+            <w:pPr>
+              <w:ind w:left="0" w:right="0" w:firstLine="0"/>
+              <w:spacing w:line="360" w:lineRule="auto"/>
+              <w:rPr>
+                <w:sz w:val="28"/>
+                <w:szCs w:val="28"/>
+              </w:rPr>
+              <w:pBdr>
+                <w:top w:val="none" w:color="000000" w:sz="4" w:space="0"/>
+                <w:left w:val="none" w:color="000000" w:sz="4" w:space="0"/>
+                <w:bottom w:val="none" w:color="000000" w:sz="4" w:space="0"/>
+                <w:right w:val="none" w:color="000000" w:sz="4" w:space="0"/>
+              </w:pBdr>
+            </w:pPr>
+            <w:r>
+              <w:rPr>
+                <w:rFonts w:ascii="Times New Roman" w:hAnsi="Times New Roman" w:eastAsia="Times New Roman" w:cs="Times New Roman"/>
+                <w:color w:val="000000"/>
+                <w:sz w:val="28"/>
+                <w:szCs w:val="28"/>
+              </w:rPr>
+              <w:t xml:space="preserve">до 96</w:t>
+            </w:r>
+            <w:r>
+              <w:rPr>
+                <w:sz w:val="28"/>
+                <w:szCs w:val="28"/>
+              </w:rPr>
+            </w:r>
+          </w:p>
+        </w:tc>
+        <w:tc>
+          <w:tcPr>
+            <w:tcBorders>
+              <w:top w:val="single" w:color="000000" w:sz="4" w:space="0"/>
+              <w:left w:val="single" w:color="000000" w:sz="4" w:space="0"/>
+              <w:bottom w:val="single" w:color="000000" w:sz="4" w:space="0"/>
+              <w:right w:val="single" w:color="000000" w:sz="4" w:space="0"/>
+            </w:tcBorders>
+            <w:tcW w:w="1928" w:type="dxa"/>
+            <w:vAlign w:val="center"/>
+            <w:textDirection w:val="lrTb"/>
+            <w:noWrap w:val="false"/>
+          </w:tcPr>
+          <w:p>
+            <w:pPr>
+              <w:ind w:left="0" w:right="0" w:firstLine="0"/>
+              <w:spacing w:line="360" w:lineRule="auto"/>
+              <w:rPr>
+                <w:sz w:val="28"/>
+                <w:szCs w:val="28"/>
+              </w:rPr>
+              <w:pBdr>
+                <w:top w:val="none" w:color="000000" w:sz="4" w:space="0"/>
+                <w:left w:val="none" w:color="000000" w:sz="4" w:space="0"/>
+                <w:bottom w:val="none" w:color="000000" w:sz="4" w:space="0"/>
+                <w:right w:val="none" w:color="000000" w:sz="4" w:space="0"/>
+              </w:pBdr>
+            </w:pPr>
+            <w:r>
+              <w:rPr>
+                <w:rFonts w:ascii="Times New Roman" w:hAnsi="Times New Roman" w:eastAsia="Times New Roman" w:cs="Times New Roman"/>
+                <w:color w:val="000000"/>
+                <w:sz w:val="28"/>
+                <w:szCs w:val="28"/>
+              </w:rPr>
+              <w:t xml:space="preserve">до 8</w:t>
+            </w:r>
+            <w:r>
+              <w:rPr>
+                <w:sz w:val="28"/>
+                <w:szCs w:val="28"/>
+              </w:rPr>
+            </w:r>
+          </w:p>
+        </w:tc>
+        <w:tc>
+          <w:tcPr>
+            <w:tcBorders>
+              <w:top w:val="single" w:color="000000" w:sz="4" w:space="0"/>
+              <w:left w:val="single" w:color="000000" w:sz="4" w:space="0"/>
+              <w:bottom w:val="single" w:color="000000" w:sz="4" w:space="0"/>
+              <w:right w:val="single" w:color="000000" w:sz="4" w:space="0"/>
+            </w:tcBorders>
+            <w:tcW w:w="1928" w:type="dxa"/>
+            <w:vAlign w:val="center"/>
+            <w:textDirection w:val="lrTb"/>
+            <w:noWrap w:val="false"/>
+          </w:tcPr>
+          <w:p>
+            <w:pPr>
+              <w:ind w:left="0" w:right="0" w:firstLine="0"/>
+              <w:spacing w:line="360" w:lineRule="auto"/>
+              <w:rPr>
+                <w:sz w:val="28"/>
+                <w:szCs w:val="28"/>
+              </w:rPr>
+              <w:pBdr>
+                <w:top w:val="none" w:color="000000" w:sz="4" w:space="0"/>
+                <w:left w:val="none" w:color="000000" w:sz="4" w:space="0"/>
+                <w:bottom w:val="none" w:color="000000" w:sz="4" w:space="0"/>
+                <w:right w:val="none" w:color="000000" w:sz="4" w:space="0"/>
+              </w:pBdr>
+            </w:pPr>
+            <w:r>
+              <w:rPr>
+                <w:rFonts w:ascii="Times New Roman" w:hAnsi="Times New Roman" w:eastAsia="Times New Roman" w:cs="Times New Roman"/>
+                <w:color w:val="000000"/>
+                <w:sz w:val="28"/>
+                <w:szCs w:val="28"/>
+              </w:rPr>
+              <w:t xml:space="preserve">2</w:t>
+            </w:r>
+            <w:r>
+              <w:rPr>
+                <w:sz w:val="28"/>
+                <w:szCs w:val="28"/>
+              </w:rPr>
+            </w:r>
+          </w:p>
+        </w:tc>
+      </w:tr>
+    </w:tbl>
     <w:p>
       <w:pPr>
-        <w:pStyle w:val="885"/>
-        <w:ind w:left="0" w:right="0" w:firstLine="708"/>
-        <w:jc w:val="both"/>
-        <w:rPr>
-          <w:highlight w:val="green"/>
+        <w:pStyle w:val="686"/>
+        <w:ind w:firstLine="708"/>
+        <w:jc w:val="left"/>
+        <w:rPr>
+          <w:highlight w:val="none"/>
         </w:rPr>
       </w:pPr>
       <w:r>
         <w:rPr>
-          <w:highlight w:val="green"/>
-        </w:rPr>
-      </w:r>
-      <w:r>
-        <w:rPr>
-          <w:highlight w:val="green"/>
-        </w:rPr>
-      </w:r>
-      <w:r>
-        <w:rPr>
-          <w:highlight w:val="green"/>
-        </w:rPr>
-      </w:r>
-    </w:p>
-    <w:p>
-      <w:pPr>
-        <w:pStyle w:val="885"/>
-        <w:ind w:left="0" w:right="0" w:firstLine="708"/>
-        <w:jc w:val="both"/>
-        <w:rPr>
-          <w:highlight w:val="green"/>
-        </w:rPr>
-      </w:pPr>
-      <w:r>
-        <w:rPr>
-          <w:highlight w:val="green"/>
-        </w:rPr>
-        <w:t xml:space="preserve">\</w:t>
-      </w:r>
-      <w:r>
-        <w:rPr>
-          <w:highlight w:val="green"/>
-        </w:rPr>
-        <w:t xml:space="preserve">emph{Цифровая звукозапись} "--- технология преобразования аналогового звука в цифровой с целью сохранения его на физическом носителе для возможности последующей обработки или воспроизведения. Функциональная схема цифрового звукозаписывающего устройства при</w:t>
-      </w:r>
-      <w:r>
-        <w:rPr>
-          <w:highlight w:val="green"/>
-        </w:rPr>
-        <w:t xml:space="preserve">ведена на рисунке~\ref{fig:funk_schem}.</w:t>
-      </w:r>
-      <w:r>
-        <w:rPr>
-          <w:highlight w:val="green"/>
-        </w:rPr>
-      </w:r>
-      <w:r>
-        <w:rPr>
-          <w:highlight w:val="green"/>
-        </w:rPr>
-      </w:r>
-    </w:p>
-    <w:p>
-      <w:pPr>
-        <w:pStyle w:val="885"/>
-        <w:ind w:left="0" w:right="0" w:firstLine="708"/>
-        <w:jc w:val="both"/>
-        <w:rPr>
-          <w:highlight w:val="green"/>
-        </w:rPr>
-      </w:pPr>
-      <w:r>
-        <w:rPr>
-          <w:highlight w:val="green"/>
-        </w:rPr>
-        <w:t xml:space="preserve">\begin{center}</w:t>
-      </w:r>
-      <w:r>
-        <w:rPr>
-          <w:highlight w:val="green"/>
-        </w:rPr>
-      </w:r>
-      <w:r>
-        <w:rPr>
-          <w:highlight w:val="green"/>
-        </w:rPr>
-      </w:r>
-    </w:p>
-    <w:p>
-      <w:pPr>
-        <w:pStyle w:val="885"/>
-        <w:ind w:left="0" w:right="0" w:firstLine="708"/>
-        <w:jc w:val="both"/>
-        <w:rPr>
-          <w:highlight w:val="green"/>
-        </w:rPr>
-      </w:pPr>
-      <w:r>
-        <w:rPr>
-          <w:highlight w:val="green"/>
-        </w:rPr>
-        <w:t xml:space="preserve">\begin{figure}[H]</w:t>
-      </w:r>
-      <w:r>
-        <w:rPr>
-          <w:highlight w:val="green"/>
-        </w:rPr>
-      </w:r>
-      <w:r>
-        <w:rPr>
-          <w:highlight w:val="green"/>
-        </w:rPr>
-      </w:r>
-    </w:p>
-    <w:p>
-      <w:pPr>
-        <w:pStyle w:val="885"/>
-        <w:ind w:left="0" w:right="0" w:firstLine="708"/>
-        <w:jc w:val="both"/>
-        <w:rPr>
-          <w:highlight w:val="green"/>
-        </w:rPr>
-      </w:pPr>
-      <w:r>
-        <w:rPr>
-          <w:highlight w:val="green"/>
-        </w:rPr>
-        <w:t xml:space="preserve">\begin{adjustbox}{addcode={\begin{minipage}{\width}}</w:t>
-      </w:r>
-      <w:r>
-        <w:rPr>
-          <w:highlight w:val="green"/>
-        </w:rPr>
-      </w:r>
-      <w:r>
-        <w:rPr>
-          <w:highlight w:val="green"/>
-        </w:rPr>
-      </w:r>
-    </w:p>
-    <w:p>
-      <w:pPr>
-        <w:pStyle w:val="885"/>
-        <w:ind w:left="0" w:right="0" w:firstLine="708"/>
-        <w:jc w:val="both"/>
-        <w:rPr>
-          <w:highlight w:val="green"/>
-        </w:rPr>
-      </w:pPr>
-      <w:r>
-        <w:rPr>
-          <w:highlight w:val="green"/>
-        </w:rPr>
-        <w:t xml:space="preserve">{\caption{Функциональная схема цифрового звукозаписывающего устройства}</w:t>
-      </w:r>
-      <w:r>
-        <w:rPr>
-          <w:highlight w:val="green"/>
-        </w:rPr>
-      </w:r>
-      <w:r>
-        <w:rPr>
-          <w:highlight w:val="green"/>
-        </w:rPr>
-      </w:r>
-    </w:p>
-    <w:p>
-      <w:pPr>
-        <w:pStyle w:val="885"/>
-        <w:ind w:left="0" w:right="0" w:firstLine="708"/>
-        <w:jc w:val="both"/>
-        <w:rPr>
-          <w:highlight w:val="green"/>
-        </w:rPr>
-      </w:pPr>
-      <w:r>
-        <w:rPr>
-          <w:highlight w:val="green"/>
-        </w:rPr>
-        <w:t xml:space="preserve">\label{fig:funk_schem}</w:t>
-      </w:r>
-      <w:r>
-        <w:rPr>
-          <w:highlight w:val="green"/>
-        </w:rPr>
-      </w:r>
-      <w:r>
-        <w:rPr>
-          <w:highlight w:val="green"/>
-        </w:rPr>
-      </w:r>
-    </w:p>
-    <w:p>
-      <w:pPr>
-        <w:pStyle w:val="885"/>
-        <w:ind w:left="0" w:right="0" w:firstLine="708"/>
-        <w:jc w:val="both"/>
-        <w:rPr>
-          <w:highlight w:val="green"/>
-        </w:rPr>
-      </w:pPr>
-      <w:r>
-        <w:rPr>
-          <w:highlight w:val="green"/>
-        </w:rPr>
-        <w:t xml:space="preserve">\end{minipage}},rotate=90,center}</w:t>
-      </w:r>
-      <w:r>
-        <w:rPr>
-          <w:highlight w:val="green"/>
-        </w:rPr>
-      </w:r>
-      <w:r>
-        <w:rPr>
-          <w:highlight w:val="green"/>
-        </w:rPr>
-      </w:r>
-    </w:p>
-    <w:p>
-      <w:pPr>
-        <w:pStyle w:val="885"/>
-        <w:ind w:left="0" w:right="0" w:firstLine="708"/>
-        <w:jc w:val="both"/>
-        <w:rPr>
-          <w:highlight w:val="green"/>
-        </w:rPr>
-      </w:pPr>
-      <w:r>
-        <w:rPr>
-          <w:highlight w:val="green"/>
-        </w:rPr>
-        <w:t xml:space="preserve">\subimport{}{funk_schem_cif.tex}%</w:t>
-      </w:r>
-      <w:r>
-        <w:rPr>
-          <w:highlight w:val="green"/>
-        </w:rPr>
-      </w:r>
-      <w:r>
-        <w:rPr>
-          <w:highlight w:val="green"/>
-        </w:rPr>
-      </w:r>
-    </w:p>
-    <w:p>
-      <w:pPr>
-        <w:pStyle w:val="885"/>
-        <w:ind w:left="0" w:right="0" w:firstLine="708"/>
-        <w:jc w:val="both"/>
-        <w:rPr>
-          <w:highlight w:val="green"/>
-        </w:rPr>
-      </w:pPr>
-      <w:r>
-        <w:rPr>
-          <w:highlight w:val="green"/>
-        </w:rPr>
-        <w:t xml:space="preserve">\end{adjustbox}</w:t>
-      </w:r>
-      <w:r>
-        <w:rPr>
-          <w:highlight w:val="green"/>
-        </w:rPr>
-      </w:r>
-      <w:r>
-        <w:rPr>
-          <w:highlight w:val="green"/>
-        </w:rPr>
-      </w:r>
-    </w:p>
-    <w:p>
-      <w:pPr>
-        <w:pStyle w:val="885"/>
-        <w:ind w:left="0" w:right="0" w:firstLine="708"/>
-        <w:jc w:val="both"/>
-        <w:rPr>
-          <w:highlight w:val="green"/>
-        </w:rPr>
-      </w:pPr>
-      <w:r>
-        <w:rPr>
-          <w:highlight w:val="green"/>
-        </w:rPr>
-        <w:t xml:space="preserve">\end{figure}</w:t>
-      </w:r>
-      <w:r>
-        <w:rPr>
-          <w:highlight w:val="green"/>
-        </w:rPr>
-      </w:r>
-      <w:r>
-        <w:rPr>
-          <w:highlight w:val="green"/>
-        </w:rPr>
-      </w:r>
-    </w:p>
-    <w:p>
-      <w:pPr>
-        <w:pStyle w:val="885"/>
-        <w:ind w:left="0" w:right="0" w:firstLine="708"/>
-        <w:jc w:val="both"/>
-        <w:rPr>
-          <w:highlight w:val="green"/>
-        </w:rPr>
-      </w:pPr>
-      <w:r>
-        <w:rPr>
-          <w:highlight w:val="green"/>
-        </w:rPr>
-        <w:t xml:space="preserve">\end{center}</w:t>
-      </w:r>
-      <w:r>
-        <w:rPr>
-          <w:highlight w:val="green"/>
-        </w:rPr>
-      </w:r>
-      <w:r>
-        <w:rPr>
-          <w:highlight w:val="green"/>
-        </w:rPr>
-      </w:r>
-    </w:p>
-    <w:p>
-      <w:pPr>
-        <w:pStyle w:val="885"/>
-        <w:ind w:left="0" w:right="0" w:firstLine="708"/>
-        <w:jc w:val="both"/>
-        <w:rPr>
-          <w:highlight w:val="green"/>
-        </w:rPr>
-      </w:pPr>
-      <w:r>
-        <w:rPr>
-          <w:highlight w:val="green"/>
-        </w:rPr>
-      </w:r>
-      <w:r>
-        <w:rPr>
-          <w:highlight w:val="green"/>
-        </w:rPr>
-      </w:r>
-      <w:r>
-        <w:rPr>
-          <w:highlight w:val="green"/>
-        </w:rPr>
-      </w:r>
-    </w:p>
-    <w:p>
-      <w:pPr>
-        <w:pStyle w:val="885"/>
-        <w:ind w:left="0" w:right="0" w:firstLine="708"/>
-        <w:jc w:val="both"/>
-        <w:rPr>
-          <w:highlight w:val="green"/>
-        </w:rPr>
-      </w:pPr>
-      <w:r>
-        <w:rPr>
-          <w:highlight w:val="green"/>
-        </w:rPr>
-        <w:t xml:space="preserve">О</w:t>
-      </w:r>
-      <w:r>
-        <w:rPr>
-          <w:highlight w:val="green"/>
-        </w:rPr>
-        <w:t xml:space="preserve">сновными параметрами цифрового звукозаписывающего устройства с точки зрения обеспечения качества аудио сигнала являются разрядность, частота дискретизации, количество каналов и коэффициент сжатия. Перечень наиболее распространённых современных форматов циф</w:t>
-      </w:r>
-      <w:r>
-        <w:rPr>
-          <w:highlight w:val="green"/>
-        </w:rPr>
-        <w:t xml:space="preserve">ровой звукозаписи приведен в таблице~\ref{lab6_tab:perechen}.</w:t>
-      </w:r>
-      <w:r>
-        <w:rPr>
-          <w:highlight w:val="green"/>
-        </w:rPr>
-      </w:r>
-      <w:r>
-        <w:rPr>
-          <w:highlight w:val="green"/>
-        </w:rPr>
-      </w:r>
-    </w:p>
-    <w:p>
-      <w:pPr>
-        <w:pStyle w:val="885"/>
-        <w:ind w:left="0" w:right="0" w:firstLine="708"/>
-        <w:jc w:val="both"/>
-        <w:rPr>
-          <w:highlight w:val="green"/>
-        </w:rPr>
-      </w:pPr>
-      <w:r>
-        <w:rPr>
-          <w:highlight w:val="green"/>
-        </w:rPr>
-      </w:r>
-      <w:r>
-        <w:rPr>
-          <w:highlight w:val="green"/>
-        </w:rPr>
-      </w:r>
-      <w:r>
-        <w:rPr>
-          <w:highlight w:val="green"/>
-        </w:rPr>
-      </w:r>
-    </w:p>
-    <w:p>
-      <w:pPr>
-        <w:pStyle w:val="885"/>
-        <w:ind w:left="0" w:right="0" w:firstLine="708"/>
-        <w:jc w:val="both"/>
-        <w:rPr>
-          <w:highlight w:val="green"/>
-        </w:rPr>
-      </w:pPr>
-      <w:r>
-        <w:rPr>
-          <w:highlight w:val="green"/>
-        </w:rPr>
-        <w:t xml:space="preserve">\begin{table}[H]</w:t>
-      </w:r>
-      <w:r>
-        <w:rPr>
-          <w:highlight w:val="green"/>
-        </w:rPr>
-      </w:r>
-      <w:r>
-        <w:rPr>
-          <w:highlight w:val="green"/>
-        </w:rPr>
-      </w:r>
-    </w:p>
-    <w:p>
-      <w:pPr>
-        <w:pStyle w:val="885"/>
-        <w:ind w:left="0" w:right="0" w:firstLine="708"/>
-        <w:jc w:val="both"/>
-        <w:rPr>
-          <w:highlight w:val="green"/>
-        </w:rPr>
-      </w:pPr>
-      <w:r>
-        <w:rPr>
-          <w:highlight w:val="green"/>
-        </w:rPr>
-        <w:tab/>
-        <w:t xml:space="preserve">\small</w:t>
-      </w:r>
-      <w:r>
-        <w:rPr>
-          <w:highlight w:val="green"/>
-        </w:rPr>
-      </w:r>
-      <w:r>
-        <w:rPr>
-          <w:highlight w:val="green"/>
-        </w:rPr>
-      </w:r>
-    </w:p>
-    <w:p>
-      <w:pPr>
-        <w:pStyle w:val="885"/>
-        <w:ind w:left="0" w:right="0" w:firstLine="708"/>
-        <w:jc w:val="both"/>
-        <w:rPr>
-          <w:highlight w:val="green"/>
-        </w:rPr>
-      </w:pPr>
-      <w:r>
-        <w:rPr>
-          <w:highlight w:val="green"/>
-        </w:rPr>
-        <w:tab/>
-        <w:t xml:space="preserve">\caption{Перечень современных форматов цифровой звукозаписи} </w:t>
-      </w:r>
-      <w:r>
-        <w:rPr>
-          <w:highlight w:val="green"/>
-        </w:rPr>
-      </w:r>
-      <w:r>
-        <w:rPr>
-          <w:highlight w:val="green"/>
-        </w:rPr>
-      </w:r>
-    </w:p>
-    <w:p>
-      <w:pPr>
-        <w:pStyle w:val="885"/>
-        <w:ind w:left="0" w:right="0" w:firstLine="708"/>
-        <w:jc w:val="both"/>
-        <w:rPr>
-          <w:highlight w:val="green"/>
-        </w:rPr>
-      </w:pPr>
-      <w:r>
-        <w:rPr>
-          <w:highlight w:val="green"/>
-        </w:rPr>
-        <w:tab/>
-        <w:t xml:space="preserve">\label{lab6_tab:perechen}</w:t>
-      </w:r>
-      <w:r>
-        <w:rPr>
-          <w:highlight w:val="green"/>
-        </w:rPr>
-      </w:r>
-      <w:r>
-        <w:rPr>
-          <w:highlight w:val="green"/>
-        </w:rPr>
-      </w:r>
-    </w:p>
-    <w:p>
-      <w:pPr>
-        <w:pStyle w:val="885"/>
-        <w:ind w:left="0" w:right="0" w:firstLine="708"/>
-        <w:jc w:val="both"/>
-        <w:rPr>
-          <w:highlight w:val="green"/>
-        </w:rPr>
-      </w:pPr>
-      <w:r>
-        <w:rPr>
-          <w:highlight w:val="green"/>
-        </w:rPr>
-        <w:tab/>
-        <w:t xml:space="preserve">\begin{center}</w:t>
-      </w:r>
-      <w:r>
-        <w:rPr>
-          <w:highlight w:val="green"/>
-        </w:rPr>
-      </w:r>
-      <w:r>
-        <w:rPr>
-          <w:highlight w:val="green"/>
-        </w:rPr>
-      </w:r>
-    </w:p>
-    <w:p>
-      <w:pPr>
-        <w:pStyle w:val="885"/>
-        <w:ind w:left="0" w:right="0" w:firstLine="708"/>
-        <w:jc w:val="both"/>
-        <w:rPr>
-          <w:highlight w:val="green"/>
-        </w:rPr>
-      </w:pPr>
-      <w:r>
-        <w:rPr>
-          <w:highlight w:val="green"/>
-        </w:rPr>
-        <w:tab/>
-        <w:tab/>
-        <w:t xml:space="preserve">\begin{tabular}{|p{1.8cm}|p{2.1cm}|p{1.8cm}|p{1.4cm}|p{1.8cm}|}</w:t>
-      </w:r>
-      <w:r>
-        <w:rPr>
-          <w:highlight w:val="green"/>
-        </w:rPr>
-      </w:r>
-      <w:r>
-        <w:rPr>
-          <w:highlight w:val="green"/>
-        </w:rPr>
-      </w:r>
-    </w:p>
-    <w:p>
-      <w:pPr>
-        <w:pStyle w:val="885"/>
-        <w:ind w:left="0" w:right="0" w:firstLine="708"/>
-        <w:jc w:val="both"/>
-        <w:rPr>
-          <w:highlight w:val="green"/>
-        </w:rPr>
-      </w:pPr>
-      <w:r>
-        <w:rPr>
-          <w:highlight w:val="green"/>
-        </w:rPr>
-        <w:tab/>
-        <w:tab/>
-        <w:tab/>
-        <w:t xml:space="preserve">\hline</w:t>
-      </w:r>
-      <w:r>
-        <w:rPr>
-          <w:highlight w:val="green"/>
-        </w:rPr>
-      </w:r>
-      <w:r>
-        <w:rPr>
-          <w:highlight w:val="green"/>
-        </w:rPr>
-      </w:r>
-    </w:p>
-    <w:p>
-      <w:pPr>
-        <w:pStyle w:val="885"/>
-        <w:ind w:left="0" w:right="0" w:firstLine="708"/>
-        <w:jc w:val="both"/>
-        <w:rPr>
-          <w:highlight w:val="green"/>
-        </w:rPr>
-      </w:pPr>
-      <w:r>
-        <w:rPr>
-          <w:highlight w:val="green"/>
-        </w:rPr>
-        <w:tab/>
-        <w:tab/>
-        <w:tab/>
-        <w:t xml:space="preserve">Название формата &amp; Разрядность, бит &amp; Частота дискретизации, кГц &amp;  Число каналов &amp; Коэффи- циент сжатия \\ \hline</w:t>
-      </w:r>
-      <w:r>
-        <w:rPr>
-          <w:highlight w:val="green"/>
-        </w:rPr>
-      </w:r>
-      <w:r>
-        <w:rPr>
-          <w:highlight w:val="green"/>
-        </w:rPr>
-      </w:r>
-    </w:p>
-    <w:p>
-      <w:pPr>
-        <w:pStyle w:val="885"/>
-        <w:ind w:left="0" w:right="0" w:firstLine="708"/>
-        <w:jc w:val="both"/>
-        <w:rPr>
-          <w:highlight w:val="green"/>
-        </w:rPr>
-      </w:pPr>
-      <w:r>
-        <w:rPr>
-          <w:highlight w:val="green"/>
-        </w:rPr>
-        <w:tab/>
-        <w:tab/>
-        <w:tab/>
-        <w:t xml:space="preserve">CD &amp; 16</w:t>
-        <w:tab/>
-        <w:t xml:space="preserve">&amp; 44,1 &amp; 2 &amp; 1 \\ \hline</w:t>
-      </w:r>
-      <w:r>
-        <w:rPr>
-          <w:highlight w:val="green"/>
-        </w:rPr>
-      </w:r>
-      <w:r>
-        <w:rPr>
-          <w:highlight w:val="green"/>
-        </w:rPr>
-      </w:r>
-    </w:p>
-    <w:p>
-      <w:pPr>
-        <w:pStyle w:val="885"/>
-        <w:ind w:left="0" w:right="0" w:firstLine="708"/>
-        <w:jc w:val="both"/>
-        <w:rPr>
-          <w:highlight w:val="green"/>
-        </w:rPr>
-      </w:pPr>
-      <w:r>
-        <w:rPr>
-          <w:highlight w:val="green"/>
-        </w:rPr>
-        <w:tab/>
-        <w:tab/>
-        <w:tab/>
-        <w:t xml:space="preserve">Dolby Digital (AC3) &amp; 16---24 &amp; 48 &amp; 6 &amp; 12 \\ \hline</w:t>
-      </w:r>
-      <w:r>
-        <w:rPr>
-          <w:highlight w:val="green"/>
-        </w:rPr>
-      </w:r>
-      <w:r>
-        <w:rPr>
-          <w:highlight w:val="green"/>
-        </w:rPr>
-      </w:r>
-    </w:p>
-    <w:p>
-      <w:pPr>
-        <w:pStyle w:val="885"/>
-        <w:ind w:left="0" w:right="0" w:firstLine="708"/>
-        <w:jc w:val="both"/>
-        <w:rPr>
-          <w:highlight w:val="green"/>
-        </w:rPr>
-      </w:pPr>
-      <w:r>
-        <w:rPr>
-          <w:highlight w:val="green"/>
-        </w:rPr>
-        <w:tab/>
-        <w:tab/>
-        <w:tab/>
-        <w:t xml:space="preserve">DTS &amp; 20---24 &amp; 48; 96 &amp; до 8 &amp; 3 \\ \hline</w:t>
-      </w:r>
-      <w:r>
-        <w:rPr>
-          <w:highlight w:val="green"/>
-        </w:rPr>
-      </w:r>
-      <w:r>
-        <w:rPr>
-          <w:highlight w:val="green"/>
-        </w:rPr>
-      </w:r>
-    </w:p>
-    <w:p>
-      <w:pPr>
-        <w:pStyle w:val="885"/>
-        <w:ind w:left="0" w:right="0" w:firstLine="708"/>
-        <w:jc w:val="both"/>
-        <w:rPr>
-          <w:highlight w:val="green"/>
-        </w:rPr>
-      </w:pPr>
-      <w:r>
-        <w:rPr>
-          <w:highlight w:val="green"/>
-        </w:rPr>
-        <w:tab/>
-        <w:tab/>
-        <w:tab/>
-        <w:t xml:space="preserve">DVD-Audio &amp; 16; 20; 2 &amp; 44,1; 48; 88,2; 96 &amp; 6 &amp; 2 \\ \hline</w:t>
-      </w:r>
-      <w:r>
-        <w:rPr>
-          <w:highlight w:val="green"/>
-        </w:rPr>
-      </w:r>
-      <w:r>
-        <w:rPr>
-          <w:highlight w:val="green"/>
-        </w:rPr>
-      </w:r>
-    </w:p>
-    <w:p>
-      <w:pPr>
-        <w:pStyle w:val="885"/>
-        <w:ind w:left="0" w:right="0" w:firstLine="708"/>
-        <w:jc w:val="both"/>
-        <w:rPr>
-          <w:highlight w:val="green"/>
-        </w:rPr>
-      </w:pPr>
-      <w:r>
-        <w:rPr>
-          <w:highlight w:val="green"/>
-        </w:rPr>
-        <w:tab/>
-        <w:tab/>
-        <w:tab/>
-        <w:t xml:space="preserve">DVD-Audio &amp; 16; 20; 24 &amp; 176,4; 192 &amp; 2 &amp; 2 \\ \hline</w:t>
-      </w:r>
-      <w:r>
-        <w:rPr>
-          <w:highlight w:val="green"/>
-        </w:rPr>
-      </w:r>
-      <w:r>
-        <w:rPr>
-          <w:highlight w:val="green"/>
-        </w:rPr>
-      </w:r>
-    </w:p>
-    <w:p>
-      <w:pPr>
-        <w:pStyle w:val="885"/>
-        <w:ind w:left="0" w:right="0" w:firstLine="708"/>
-        <w:jc w:val="both"/>
-        <w:rPr>
-          <w:highlight w:val="green"/>
-        </w:rPr>
-      </w:pPr>
-      <w:r>
-        <w:rPr>
-          <w:highlight w:val="green"/>
-        </w:rPr>
-        <w:tab/>
-        <w:tab/>
-        <w:tab/>
-        <w:t xml:space="preserve">MP3 &amp; переменная &amp; до 48 &amp; 2 &amp; 11 \\ \hline</w:t>
-      </w:r>
-      <w:r>
-        <w:rPr>
-          <w:highlight w:val="green"/>
-        </w:rPr>
-      </w:r>
-      <w:r>
-        <w:rPr>
-          <w:highlight w:val="green"/>
-        </w:rPr>
-      </w:r>
-    </w:p>
-    <w:p>
-      <w:pPr>
-        <w:pStyle w:val="885"/>
-        <w:ind w:left="0" w:right="0" w:firstLine="708"/>
-        <w:jc w:val="both"/>
-        <w:rPr>
-          <w:highlight w:val="green"/>
-        </w:rPr>
-      </w:pPr>
-      <w:r>
-        <w:rPr>
-          <w:highlight w:val="green"/>
-        </w:rPr>
-        <w:tab/>
-        <w:tab/>
-        <w:tab/>
-        <w:t xml:space="preserve">AAC &amp; переменная &amp; до 96 &amp; до 48 &amp; с потерями \\ \hline</w:t>
-      </w:r>
-      <w:r>
-        <w:rPr>
-          <w:highlight w:val="green"/>
-        </w:rPr>
-      </w:r>
-      <w:r>
-        <w:rPr>
-          <w:highlight w:val="green"/>
-        </w:rPr>
-      </w:r>
-    </w:p>
-    <w:p>
-      <w:pPr>
-        <w:pStyle w:val="885"/>
-        <w:ind w:left="0" w:right="0" w:firstLine="708"/>
-        <w:jc w:val="both"/>
-        <w:rPr>
-          <w:highlight w:val="green"/>
-        </w:rPr>
-      </w:pPr>
-      <w:r>
-        <w:rPr>
-          <w:highlight w:val="green"/>
-        </w:rPr>
-        <w:tab/>
-        <w:tab/>
-        <w:tab/>
-        <w:t xml:space="preserve">AAC+ (SBR) &amp; переменная &amp; до 48 &amp; 2 &amp; с потерями \\ \hline</w:t>
-      </w:r>
-      <w:r>
-        <w:rPr>
-          <w:highlight w:val="green"/>
-        </w:rPr>
-      </w:r>
-      <w:r>
-        <w:rPr>
-          <w:highlight w:val="green"/>
-        </w:rPr>
-      </w:r>
-    </w:p>
-    <w:p>
-      <w:pPr>
-        <w:pStyle w:val="885"/>
-        <w:ind w:left="0" w:right="0" w:firstLine="708"/>
-        <w:jc w:val="both"/>
-        <w:rPr>
-          <w:highlight w:val="green"/>
-        </w:rPr>
-      </w:pPr>
-      <w:r>
-        <w:rPr>
-          <w:highlight w:val="green"/>
-        </w:rPr>
-        <w:tab/>
-        <w:tab/>
-        <w:tab/>
-        <w:t xml:space="preserve">Ogg Vorbis &amp; до 32 &amp; до 192 &amp; до 255 &amp; с потерями \\ \hline</w:t>
-      </w:r>
-      <w:r>
-        <w:rPr>
-          <w:highlight w:val="green"/>
-        </w:rPr>
-      </w:r>
-      <w:r>
-        <w:rPr>
-          <w:highlight w:val="green"/>
-        </w:rPr>
-      </w:r>
-    </w:p>
-    <w:p>
-      <w:pPr>
-        <w:pStyle w:val="885"/>
-        <w:ind w:left="0" w:right="0" w:firstLine="708"/>
-        <w:jc w:val="both"/>
-        <w:rPr>
-          <w:highlight w:val="green"/>
-        </w:rPr>
-      </w:pPr>
-      <w:r>
-        <w:rPr>
-          <w:highlight w:val="green"/>
-        </w:rPr>
-        <w:tab/>
-        <w:tab/>
-        <w:tab/>
-        <w:t xml:space="preserve">WMA &amp; до 24 &amp; до 96 &amp; до 8 &amp; 2 \\ \hline</w:t>
-      </w:r>
-      <w:r>
-        <w:rPr>
-          <w:highlight w:val="green"/>
-        </w:rPr>
-      </w:r>
-      <w:r>
-        <w:rPr>
-          <w:highlight w:val="green"/>
-        </w:rPr>
-      </w:r>
-    </w:p>
-    <w:p>
-      <w:pPr>
-        <w:pStyle w:val="885"/>
-        <w:ind w:left="0" w:right="0" w:firstLine="708"/>
-        <w:jc w:val="both"/>
-        <w:rPr>
-          <w:highlight w:val="green"/>
-        </w:rPr>
-      </w:pPr>
-      <w:r>
-        <w:rPr>
-          <w:highlight w:val="green"/>
-        </w:rPr>
-        <w:tab/>
-        <w:tab/>
-        <w:t xml:space="preserve">\end{tabular}</w:t>
-      </w:r>
-      <w:r>
-        <w:rPr>
-          <w:highlight w:val="green"/>
-        </w:rPr>
-      </w:r>
-      <w:r>
-        <w:rPr>
-          <w:highlight w:val="green"/>
-        </w:rPr>
-      </w:r>
-    </w:p>
-    <w:p>
-      <w:pPr>
-        <w:pStyle w:val="885"/>
-        <w:ind w:left="0" w:right="0" w:firstLine="708"/>
-        <w:jc w:val="both"/>
-        <w:rPr>
-          <w:highlight w:val="green"/>
-        </w:rPr>
-      </w:pPr>
-      <w:r>
-        <w:rPr>
-          <w:highlight w:val="green"/>
-        </w:rPr>
-        <w:tab/>
-        <w:t xml:space="preserve">\end{center}</w:t>
-      </w:r>
-      <w:r>
-        <w:rPr>
-          <w:highlight w:val="green"/>
-        </w:rPr>
-      </w:r>
-      <w:r>
-        <w:rPr>
-          <w:highlight w:val="green"/>
-        </w:rPr>
-      </w:r>
-    </w:p>
-    <w:p>
-      <w:pPr>
-        <w:pStyle w:val="885"/>
-        <w:ind w:left="0" w:right="0" w:firstLine="708"/>
-        <w:jc w:val="both"/>
-        <w:rPr>
-          <w:highlight w:val="green"/>
-        </w:rPr>
-      </w:pPr>
-      <w:r>
-        <w:rPr>
-          <w:highlight w:val="green"/>
-        </w:rPr>
-        <w:t xml:space="preserve">\end{table}</w:t>
-      </w:r>
-      <w:r>
-        <w:rPr>
-          <w:highlight w:val="green"/>
-        </w:rPr>
-      </w:r>
-      <w:r>
-        <w:rPr>
-          <w:highlight w:val="green"/>
+          <w:highlight w:val="none"/>
+        </w:rPr>
+      </w:r>
+      <w:r>
+        <w:rPr>
+          <w:highlight w:val="none"/>
         </w:rPr>
       </w:r>
     </w:p>
@@ -3645,12 +5595,12 @@
         <w:ind w:firstLine="708"/>
         <w:jc w:val="left"/>
         <w:rPr>
-          <w:highlight w:val="yellow"/>
+          <w:highlight w:val="none"/>
         </w:rPr>
       </w:pPr>
       <w:r>
         <w:rPr>
-          <w:highlight w:val="yellow"/>
+          <w:highlight w:val="none"/>
         </w:rPr>
       </w:r>
       <w:bookmarkStart w:id="11" w:name="_Toc11"/>
@@ -3660,7 +5610,7 @@
           <w:rFonts w:ascii="Times New Roman" w:hAnsi="Times New Roman" w:eastAsia="Times New Roman" w:cs="Times New Roman"/>
           <w:b/>
           <w:bCs/>
-          <w:highlight w:val="yellow"/>
+          <w:highlight w:val="none"/>
           <w:lang w:val="en-US"/>
         </w:rPr>
         <w:t xml:space="preserve">2</w:t>
@@ -3671,7 +5621,7 @@
           <w:rFonts w:ascii="Times New Roman" w:hAnsi="Times New Roman" w:eastAsia="Times New Roman" w:cs="Times New Roman"/>
           <w:b/>
           <w:bCs/>
-          <w:highlight w:val="yellow"/>
+          <w:highlight w:val="none"/>
           <w:lang w:val="ru-RU"/>
         </w:rPr>
         <w:t xml:space="preserve"> Ход </w:t>
@@ -3682,7 +5632,7 @@
           <w:rFonts w:ascii="Times New Roman" w:hAnsi="Times New Roman" w:eastAsia="Times New Roman" w:cs="Times New Roman"/>
           <w:b/>
           <w:bCs/>
-          <w:highlight w:val="yellow"/>
+          <w:highlight w:val="none"/>
           <w:lang w:val="ru-RU"/>
         </w:rPr>
         <w:t xml:space="preserve">работы</w:t>
@@ -3690,12 +5640,12 @@
       <w:bookmarkEnd w:id="11"/>
       <w:r>
         <w:rPr>
-          <w:highlight w:val="yellow"/>
-        </w:rPr>
-      </w:r>
-      <w:r>
-        <w:rPr>
-          <w:highlight w:val="yellow"/>
+          <w:highlight w:val="none"/>
+        </w:rPr>
+      </w:r>
+      <w:r>
+        <w:rPr>
+          <w:highlight w:val="none"/>
         </w:rPr>
       </w:r>
     </w:p>
@@ -3703,37 +5653,37 @@
       <w:pPr>
         <w:pStyle w:val="688"/>
         <w:rPr>
-          <w:highlight w:val="yellow"/>
+          <w:highlight w:val="none"/>
         </w:rPr>
       </w:pPr>
       <w:r>
         <w:rPr>
-          <w:highlight w:val="yellow"/>
+          <w:highlight w:val="none"/>
         </w:rPr>
       </w:r>
       <w:bookmarkStart w:id="12" w:name="_Toc12"/>
       <w:r>
         <w:rPr>
-          <w:highlight w:val="yellow"/>
+          <w:highlight w:val="none"/>
         </w:rPr>
         <w:tab/>
       </w:r>
       <w:r>
         <w:rPr>
           <w:rStyle w:val="689"/>
-          <w:highlight w:val="yellow"/>
+          <w:highlight w:val="none"/>
         </w:rPr>
         <w:t xml:space="preserve">2.1 Описание процесса выполнения работы</w:t>
       </w:r>
       <w:bookmarkEnd w:id="12"/>
       <w:r>
         <w:rPr>
-          <w:highlight w:val="yellow"/>
-        </w:rPr>
-      </w:r>
-      <w:r>
-        <w:rPr>
-          <w:highlight w:val="yellow"/>
+          <w:highlight w:val="none"/>
+        </w:rPr>
+      </w:r>
+      <w:r>
+        <w:rPr>
+          <w:highlight w:val="none"/>
         </w:rPr>
       </w:r>
     </w:p>
@@ -3743,23 +5693,23 @@
         <w:ind w:firstLine="708"/>
         <w:jc w:val="both"/>
         <w:rPr>
-          <w:highlight w:val="yellow"/>
+          <w:highlight w:val="none"/>
         </w:rPr>
       </w:pPr>
       <w:r>
         <w:rPr>
-          <w:highlight w:val="yellow"/>
+          <w:highlight w:val="none"/>
         </w:rPr>
         <w:t xml:space="preserve">Для успешного выполнения работы необходимо: </w:t>
       </w:r>
       <w:r>
         <w:rPr>
-          <w:highlight w:val="yellow"/>
-        </w:rPr>
-      </w:r>
-      <w:r>
-        <w:rPr>
-          <w:highlight w:val="yellow"/>
+          <w:highlight w:val="none"/>
+        </w:rPr>
+      </w:r>
+      <w:r>
+        <w:rPr>
+          <w:highlight w:val="none"/>
         </w:rPr>
       </w:r>
     </w:p>
@@ -3773,23 +5723,52 @@
         <w:ind w:left="1134" w:right="0" w:hanging="360"/>
         <w:jc w:val="both"/>
         <w:rPr>
-          <w:highlight w:val="yellow"/>
+          <w:highlight w:val="none"/>
         </w:rPr>
       </w:pPr>
       <w:r>
         <w:rPr>
-          <w:highlight w:val="yellow"/>
-        </w:rPr>
-        <w:t xml:space="preserve">Получить массив отсчётов исходного сигнала из заранее подготовленного звукового WAV-файла с записанным ЛЧМ-сигналом с девиацией частоты от 𝑓0 до 𝑓1 длительностью 8 − 15с. </w:t>
-      </w:r>
-      <w:r>
-        <w:rPr>
-          <w:highlight w:val="yellow"/>
-        </w:rPr>
-      </w:r>
-      <w:r>
-        <w:rPr>
-          <w:highlight w:val="yellow"/>
+          <w:highlight w:val="none"/>
+        </w:rPr>
+        <w:t xml:space="preserve">Выполнить имитационное моделирование сигнала, соответствующего звуковому ряду в виде последовательности из </w:t>
+      </w:r>
+      <m:oMath>
+        <m:r>
+          <w:rPr>
+            <w:rFonts w:hint="default" w:ascii="Cambria Math" w:hAnsi="Cambria Math" w:eastAsia="Cambria Math" w:cs="Cambria Math"/>
+            <w:highlight w:val="none"/>
+            <w:lang w:val="en-US"/>
+          </w:rPr>
+          <m:rPr/>
+          <m:t>N</m:t>
+        </m:r>
+      </m:oMath>
+      <w:r>
+        <w:rPr>
+          <w:highlight w:val="none"/>
+        </w:rPr>
+        <w:t xml:space="preserve"> заданных нот длительности </w:t>
+      </w:r>
+      <m:oMath>
+        <m:r>
+          <w:rPr>
+            <w:rFonts w:hint="default" w:ascii="Cambria Math" w:hAnsi="Cambria Math" w:eastAsia="Cambria Math" w:cs="Cambria Math"/>
+            <w:highlight w:val="none"/>
+            <w:lang w:val="en-US"/>
+          </w:rPr>
+          <m:rPr/>
+          <m:t>T</m:t>
+        </m:r>
+      </m:oMath>
+      <w:r>
+        <w:rPr>
+          <w:highlight w:val="none"/>
+        </w:rPr>
+        <w:t xml:space="preserve">.</w:t>
+      </w:r>
+      <w:r>
+        <w:rPr>
+          <w:highlight w:val="none"/>
         </w:rPr>
       </w:r>
     </w:p>
@@ -3803,29 +5782,18 @@
         <w:ind w:left="1134" w:right="0" w:hanging="360"/>
         <w:jc w:val="both"/>
         <w:rPr>
-          <w:highlight w:val="yellow"/>
+          <w:highlight w:val="none"/>
         </w:rPr>
       </w:pPr>
       <w:r>
         <w:rPr>
-          <w:highlight w:val="yellow"/>
-        </w:rPr>
-        <w:t xml:space="preserve">Построить графики звукового сиг</w:t>
-      </w:r>
-      <w:r>
-        <w:rPr>
-          <w:highlight w:val="yellow"/>
-        </w:rPr>
-        <w:t xml:space="preserve">нала во временной и частотной области. </w:t>
-      </w:r>
-      <w:r>
-        <w:rPr>
-          <w:highlight w:val="yellow"/>
-        </w:rPr>
-      </w:r>
-      <w:r>
-        <w:rPr>
-          <w:highlight w:val="yellow"/>
+          <w:highlight w:val="none"/>
+        </w:rPr>
+        <w:t xml:space="preserve">Построить график полученного сигнала во временной области. </w:t>
+      </w:r>
+      <w:r>
+        <w:rPr>
+          <w:highlight w:val="none"/>
         </w:rPr>
       </w:r>
     </w:p>
@@ -3839,23 +5807,18 @@
         <w:ind w:left="1134" w:right="0" w:hanging="360"/>
         <w:jc w:val="both"/>
         <w:rPr>
-          <w:highlight w:val="yellow"/>
+          <w:highlight w:val="none"/>
         </w:rPr>
       </w:pPr>
       <w:r>
         <w:rPr>
-          <w:highlight w:val="yellow"/>
-        </w:rPr>
-        <w:t xml:space="preserve">Построить спектрограмму сигнала. </w:t>
-      </w:r>
-      <w:r>
-        <w:rPr>
-          <w:highlight w:val="yellow"/>
-        </w:rPr>
-      </w:r>
-      <w:r>
-        <w:rPr>
-          <w:highlight w:val="yellow"/>
+          <w:highlight w:val="none"/>
+        </w:rPr>
+        <w:t xml:space="preserve">Сформировать и построить спектр мощности и спектрограмму сигнала.</w:t>
+      </w:r>
+      <w:r>
+        <w:rPr>
+          <w:highlight w:val="none"/>
         </w:rPr>
       </w:r>
     </w:p>
@@ -3869,23 +5832,18 @@
         <w:ind w:left="1134" w:right="0" w:hanging="360"/>
         <w:jc w:val="both"/>
         <w:rPr>
-          <w:highlight w:val="yellow"/>
+          <w:highlight w:val="none"/>
         </w:rPr>
       </w:pPr>
       <w:r>
         <w:rPr>
-          <w:highlight w:val="yellow"/>
-        </w:rPr>
-        <w:t xml:space="preserve">Выполнить эмпирическую модовую декомпозицию сигнала. </w:t>
-      </w:r>
-      <w:r>
-        <w:rPr>
-          <w:highlight w:val="yellow"/>
-        </w:rPr>
-      </w:r>
-      <w:r>
-        <w:rPr>
-          <w:highlight w:val="yellow"/>
+          <w:highlight w:val="none"/>
+        </w:rPr>
+        <w:t xml:space="preserve">Воспроизвести с использованием звуковой карты и динамиков компьютера полученную звуковую последовательность.</w:t>
+      </w:r>
+      <w:r>
+        <w:rPr>
+          <w:highlight w:val="none"/>
         </w:rPr>
       </w:r>
     </w:p>
@@ -3899,23 +5857,18 @@
         <w:ind w:left="1134" w:right="0" w:hanging="360"/>
         <w:jc w:val="both"/>
         <w:rPr>
-          <w:highlight w:val="yellow"/>
+          <w:highlight w:val="none"/>
         </w:rPr>
       </w:pPr>
       <w:r>
         <w:rPr>
-          <w:highlight w:val="yellow"/>
-        </w:rPr>
-        <w:t xml:space="preserve">Построить графики эмпирических модовых функций. </w:t>
-      </w:r>
-      <w:r>
-        <w:rPr>
-          <w:highlight w:val="yellow"/>
-        </w:rPr>
-      </w:r>
-      <w:r>
-        <w:rPr>
-          <w:highlight w:val="yellow"/>
+          <w:highlight w:val="none"/>
+        </w:rPr>
+        <w:t xml:space="preserve">Сохранить звуковой ряд в файл на жестком диске в произвольном аудио формате.</w:t>
+      </w:r>
+      <w:r>
+        <w:rPr>
+          <w:highlight w:val="none"/>
         </w:rPr>
       </w:r>
     </w:p>
@@ -3929,29 +5882,143 @@
         <w:ind w:left="1134" w:right="0" w:hanging="360"/>
         <w:jc w:val="both"/>
         <w:rPr>
-          <w:highlight w:val="yellow"/>
+          <w:highlight w:val="none"/>
         </w:rPr>
       </w:pPr>
       <w:r>
         <w:rPr>
-          <w:highlight w:val="yellow"/>
-        </w:rPr>
-        <w:t xml:space="preserve">Построить график зависимости частоты сигнала от времени. Сравнить получ</w:t>
-      </w:r>
-      <w:r>
-        <w:rPr>
-          <w:highlight w:val="yellow"/>
-        </w:rPr>
-        <w:t xml:space="preserve">енный график со спектрограммой. </w:t>
-      </w:r>
-      <w:r>
-        <w:rPr>
-          <w:highlight w:val="yellow"/>
-        </w:rPr>
-      </w:r>
-      <w:r>
-        <w:rPr>
-          <w:highlight w:val="yellow"/>
+          <w:highlight w:val="none"/>
+        </w:rPr>
+        <w:t xml:space="preserve">Прослушать полученный файл средствами операционной системы или установленного программного обеспечения. </w:t>
+      </w:r>
+      <w:r>
+        <w:rPr>
+          <w:highlight w:val="none"/>
+        </w:rPr>
+      </w:r>
+    </w:p>
+    <w:p>
+      <w:pPr>
+        <w:pStyle w:val="885"/>
+        <w:numPr>
+          <w:ilvl w:val="0"/>
+          <w:numId w:val="5"/>
+        </w:numPr>
+        <w:ind w:left="1134" w:right="0" w:hanging="360"/>
+        <w:jc w:val="both"/>
+        <w:rPr>
+          <w:highlight w:val="none"/>
+        </w:rPr>
+      </w:pPr>
+      <w:r>
+        <w:rPr>
+          <w:highlight w:val="none"/>
+        </w:rPr>
+        <w:t xml:space="preserve">Сформировать и наложить шум, распределенный по нормальному закону на звуковую последовательность нот, таким образом, чтобы соотношение сигнал-шум результирующего сигнала составляло</w:t>
+      </w:r>
+      <w:r>
+        <w:rPr>
+          <w:highlight w:val="none"/>
+          <w:lang w:val="en-US"/>
+        </w:rPr>
+        <w:t xml:space="preserve"> </w:t>
+      </w:r>
+      <m:oMath>
+        <m:sSub>
+          <m:sSubPr>
+            <m:ctrlPr>
+              <w:rPr>
+                <w:rFonts w:hint="default" w:ascii="Cambria Math" w:hAnsi="Cambria Math" w:eastAsia="Cambria Math" w:cs="Cambria Math"/>
+                <w:highlight w:val="none"/>
+              </w:rPr>
+            </m:ctrlPr>
+          </m:sSubPr>
+          <m:e>
+            <m:r>
+              <w:rPr>
+                <w:rFonts w:ascii="Cambria Math" w:hAnsi="Cambria Math" w:eastAsia="Cambria Math" w:cs="Cambria Math"/>
+                <w:highlight w:val="none"/>
+              </w:rPr>
+              <m:rPr/>
+              <m:t>L</m:t>
+            </m:r>
+          </m:e>
+          <m:sub>
+            <m:r>
+              <w:rPr>
+                <w:rFonts w:ascii="Cambria Math" w:hAnsi="Cambria Math" w:eastAsia="Cambria Math" w:cs="Cambria Math"/>
+                <w:highlight w:val="none"/>
+              </w:rPr>
+              <m:rPr/>
+              <m:t>SNℜ</m:t>
+            </m:r>
+          </m:sub>
+        </m:sSub>
+      </m:oMath>
+      <w:r>
+        <w:rPr>
+          <w:highlight w:val="none"/>
+        </w:rPr>
+        <w:t xml:space="preserve">.</w:t>
+      </w:r>
+      <w:r>
+        <w:rPr>
+          <w:highlight w:val="none"/>
+        </w:rPr>
+      </w:r>
+    </w:p>
+    <w:p>
+      <w:pPr>
+        <w:pStyle w:val="885"/>
+        <w:numPr>
+          <w:ilvl w:val="0"/>
+          <w:numId w:val="5"/>
+        </w:numPr>
+        <w:ind w:left="1134" w:right="0" w:hanging="360"/>
+        <w:jc w:val="both"/>
+        <w:rPr>
+          <w:highlight w:val="none"/>
+        </w:rPr>
+      </w:pPr>
+      <w:r>
+        <w:rPr>
+          <w:highlight w:val="none"/>
+        </w:rPr>
+        <w:t xml:space="preserve">Воспроизвести с использованием звуковой карты и динамиков компьютера полученную звуковую последовательность с наложенным шумом.</w:t>
+      </w:r>
+      <w:r>
+        <w:rPr>
+          <w:highlight w:val="none"/>
+        </w:rPr>
+      </w:r>
+    </w:p>
+    <w:p>
+      <w:pPr>
+        <w:pStyle w:val="885"/>
+        <w:numPr>
+          <w:ilvl w:val="0"/>
+          <w:numId w:val="5"/>
+        </w:numPr>
+        <w:ind w:left="1134" w:right="0" w:hanging="360"/>
+        <w:jc w:val="both"/>
+        <w:rPr>
+          <w:highlight w:val="none"/>
+        </w:rPr>
+      </w:pPr>
+      <w:r>
+        <w:rPr>
+          <w:highlight w:val="none"/>
+        </w:rPr>
+        <w:t xml:space="preserve">Составить, проиграть и записать в файл произвольную мелодию длительностью не менее 50 нот.</w:t>
+      </w:r>
+      <w:r>
+        <w:rPr>
+          <w:highlight w:val="none"/>
+        </w:rPr>
+      </w:r>
+      <w:r>
+        <w:rPr>
+          <w:highlight w:val="none"/>
         </w:rPr>
       </w:r>
     </w:p>
@@ -3961,18 +6028,18 @@
         <w:ind w:left="708" w:firstLine="708"/>
         <w:jc w:val="both"/>
         <w:rPr>
-          <w:highlight w:val="yellow"/>
+          <w:highlight w:val="none"/>
         </w:rPr>
       </w:pPr>
       <w:r>
         <w:rPr>
-          <w:highlight w:val="yellow"/>
+          <w:highlight w:val="none"/>
         </w:rPr>
         <w:t xml:space="preserve">После выполнения экспериментальной части необходимо ответить на предложенные контрольные вопросы для закрепления пройденного материала и установления взаимосвязи между полученными результатами практических работ и теоретичес</w:t>
       </w:r>
       <w:r>
         <w:rPr>
-          <w:highlight w:val="yellow"/>
+          <w:highlight w:val="none"/>
         </w:rPr>
         <w:t xml:space="preserve">кими знаниями. </w:t>
         <w:tab/>
@@ -3980,24 +6047,24 @@
       </w:r>
       <w:r>
         <w:rPr>
-          <w:highlight w:val="yellow"/>
+          <w:highlight w:val="none"/>
         </w:rPr>
         <w:t xml:space="preserve">её достижения задачи; основные математические выражения, использованные при решении задач; текст программы или схема моделирования, результаты моделирования в виде графиков и заключение, позволяющее сделать вывод о сопоставимости результатов практической р</w:t>
       </w:r>
       <w:r>
         <w:rPr>
-          <w:highlight w:val="yellow"/>
+          <w:highlight w:val="none"/>
         </w:rPr>
         <w:t xml:space="preserve">аботы с теоретическими сведениями.</w:t>
       </w:r>
       <w:r>
         <w:rPr>
-          <w:highlight w:val="yellow"/>
-        </w:rPr>
-      </w:r>
-      <w:r>
-        <w:rPr>
-          <w:highlight w:val="yellow"/>
+          <w:highlight w:val="none"/>
+        </w:rPr>
+      </w:r>
+      <w:r>
+        <w:rPr>
+          <w:highlight w:val="none"/>
         </w:rPr>
       </w:r>
     </w:p>
@@ -10599,6 +12666,108 @@
       </w:pPr>
     </w:lvl>
   </w:abstractNum>
+  <w:abstractNum w:abstractNumId="7">
+    <w:multiLevelType w:val="hybridMultilevel"/>
+    <w:lvl w:ilvl="0">
+      <w:start w:val="1"/>
+      <w:numFmt w:val="decimal"/>
+      <w:isLgl w:val="false"/>
+      <w:suff w:val="tab"/>
+      <w:lvlText w:val="%1."/>
+      <w:lvlJc w:val="left"/>
+      <w:pPr>
+        <w:ind w:left="709" w:hanging="360"/>
+      </w:pPr>
+    </w:lvl>
+    <w:lvl w:ilvl="1">
+      <w:start w:val="1"/>
+      <w:numFmt w:val="lowerLetter"/>
+      <w:isLgl w:val="false"/>
+      <w:suff w:val="tab"/>
+      <w:lvlText w:val="%2."/>
+      <w:lvlJc w:val="left"/>
+      <w:pPr>
+        <w:ind w:left="1429" w:hanging="360"/>
+      </w:pPr>
+    </w:lvl>
+    <w:lvl w:ilvl="2">
+      <w:start w:val="1"/>
+      <w:numFmt w:val="lowerRoman"/>
+      <w:isLgl w:val="false"/>
+      <w:suff w:val="tab"/>
+      <w:lvlText w:val="%3."/>
+      <w:lvlJc w:val="right"/>
+      <w:pPr>
+        <w:ind w:left="2149" w:hanging="180"/>
+      </w:pPr>
+    </w:lvl>
+    <w:lvl w:ilvl="3">
+      <w:start w:val="1"/>
+      <w:numFmt w:val="decimal"/>
+      <w:isLgl w:val="false"/>
+      <w:suff w:val="tab"/>
+      <w:lvlText w:val="%4."/>
+      <w:lvlJc w:val="left"/>
+      <w:pPr>
+        <w:ind w:left="2869" w:hanging="360"/>
+      </w:pPr>
+    </w:lvl>
+    <w:lvl w:ilvl="4">
+      <w:start w:val="1"/>
+      <w:numFmt w:val="lowerLetter"/>
+      <w:isLgl w:val="false"/>
+      <w:suff w:val="tab"/>
+      <w:lvlText w:val="%5."/>
+      <w:lvlJc w:val="left"/>
+      <w:pPr>
+        <w:ind w:left="3589" w:hanging="360"/>
+      </w:pPr>
+    </w:lvl>
+    <w:lvl w:ilvl="5">
+      <w:start w:val="1"/>
+      <w:numFmt w:val="lowerRoman"/>
+      <w:isLgl w:val="false"/>
+      <w:suff w:val="tab"/>
+      <w:lvlText w:val="%6."/>
+      <w:lvlJc w:val="right"/>
+      <w:pPr>
+        <w:ind w:left="4309" w:hanging="180"/>
+      </w:pPr>
+    </w:lvl>
+    <w:lvl w:ilvl="6">
+      <w:start w:val="1"/>
+      <w:numFmt w:val="decimal"/>
+      <w:isLgl w:val="false"/>
+      <w:suff w:val="tab"/>
+      <w:lvlText w:val="%7."/>
+      <w:lvlJc w:val="left"/>
+      <w:pPr>
+        <w:ind w:left="5029" w:hanging="360"/>
+      </w:pPr>
+    </w:lvl>
+    <w:lvl w:ilvl="7">
+      <w:start w:val="1"/>
+      <w:numFmt w:val="lowerLetter"/>
+      <w:isLgl w:val="false"/>
+      <w:suff w:val="tab"/>
+      <w:lvlText w:val="%8."/>
+      <w:lvlJc w:val="left"/>
+      <w:pPr>
+        <w:ind w:left="5749" w:hanging="360"/>
+      </w:pPr>
+    </w:lvl>
+    <w:lvl w:ilvl="8">
+      <w:start w:val="1"/>
+      <w:numFmt w:val="lowerRoman"/>
+      <w:isLgl w:val="false"/>
+      <w:suff w:val="tab"/>
+      <w:lvlText w:val="%9."/>
+      <w:lvlJc w:val="right"/>
+      <w:pPr>
+        <w:ind w:left="6469" w:hanging="180"/>
+      </w:pPr>
+    </w:lvl>
+  </w:abstractNum>
   <w:num w:numId="1">
     <w:abstractNumId w:val="0"/>
   </w:num>
@@ -10619,6 +12788,9 @@
   </w:num>
   <w:num w:numId="7">
     <w:abstractNumId w:val="6"/>
+  </w:num>
+  <w:num w:numId="8">
+    <w:abstractNumId w:val="7"/>
   </w:num>
 </w:numbering>
 </file>

</xml_diff>